<commit_message>
Cr8it on Owncloud 7 updates
</commit_message>
<xml_diff>
--- a/Cr8it On-line Help.docx
+++ b/Cr8it On-line Help.docx
@@ -10,8 +10,6 @@
           <w:color w:val="4F81BD" w:themeColor="accent1"/>
         </w:rPr>
       </w:pPr>
-      <w:bookmarkStart w:id="0" w:name="_GoBack"/>
-      <w:bookmarkEnd w:id="0"/>
       <w:r>
         <w:rPr>
           <w:b/>
@@ -93,7 +91,7 @@
           <w:lang w:val="en-US"/>
         </w:rPr>
         <w:drawing>
-          <wp:inline distT="0" distB="0" distL="0" distR="0" wp14:anchorId="3B7F444B" wp14:editId="1C6BD13B">
+          <wp:inline distT="0" distB="0" distL="0" distR="0" wp14:anchorId="16FDF865" wp14:editId="282EFBCE">
             <wp:extent cx="661670" cy="394970"/>
             <wp:effectExtent l="0" t="0" r="0" b="0"/>
             <wp:docPr id="2" name="Picture 36" descr="Description: uws_logo"/>
@@ -149,7 +147,7 @@
           <w:lang w:val="en-US"/>
         </w:rPr>
         <w:drawing>
-          <wp:inline distT="0" distB="0" distL="0" distR="0" wp14:anchorId="6F46920F" wp14:editId="015E2A30">
+          <wp:inline distT="0" distB="0" distL="0" distR="0" wp14:anchorId="2D7EE1C2" wp14:editId="77A793BC">
             <wp:extent cx="426085" cy="288290"/>
             <wp:effectExtent l="0" t="0" r="0" b="0"/>
             <wp:docPr id="3" name="Picture 35" descr="Description: logo_intersect"/>
@@ -207,7 +205,7 @@
           <w:lang w:val="en-US"/>
         </w:rPr>
         <w:drawing>
-          <wp:inline distT="0" distB="0" distL="0" distR="0" wp14:anchorId="148513BC" wp14:editId="5052D1CA">
+          <wp:inline distT="0" distB="0" distL="0" distR="0" wp14:anchorId="72DB7F57" wp14:editId="69B12A1C">
             <wp:extent cx="639445" cy="328295"/>
             <wp:effectExtent l="0" t="0" r="0" b="0"/>
             <wp:docPr id="4" name="Picture 34"/>
@@ -2019,8 +2017,8 @@
           <w:color w:val="E36C0A"/>
         </w:rPr>
       </w:pPr>
-      <w:bookmarkStart w:id="1" w:name="_Toc340154091"/>
-      <w:bookmarkStart w:id="2" w:name="_Toc399411860"/>
+      <w:bookmarkStart w:id="0" w:name="_Toc340154091"/>
+      <w:bookmarkStart w:id="1" w:name="_Toc399411860"/>
       <w:r>
         <w:rPr>
           <w:color w:val="4F81BD" w:themeColor="accent1"/>
@@ -2028,14 +2026,14 @@
         <w:lastRenderedPageBreak/>
         <w:t xml:space="preserve">About </w:t>
       </w:r>
+      <w:bookmarkEnd w:id="0"/>
+      <w:r>
+        <w:rPr>
+          <w:color w:val="4F81BD" w:themeColor="accent1"/>
+        </w:rPr>
+        <w:t>Cr8it</w:t>
+      </w:r>
       <w:bookmarkEnd w:id="1"/>
-      <w:r>
-        <w:rPr>
-          <w:color w:val="4F81BD" w:themeColor="accent1"/>
-        </w:rPr>
-        <w:t>Cr8it</w:t>
-      </w:r>
-      <w:bookmarkEnd w:id="2"/>
       <w:r>
         <w:rPr>
           <w:color w:val="E36C0A"/>
@@ -2449,7 +2447,7 @@
           <w:color w:val="E36C0A"/>
         </w:rPr>
       </w:pPr>
-      <w:bookmarkStart w:id="3" w:name="_Toc399411861"/>
+      <w:bookmarkStart w:id="2" w:name="_Toc399411861"/>
       <w:r>
         <w:rPr>
           <w:color w:val="4F81BD" w:themeColor="accent1"/>
@@ -2469,7 +2467,7 @@
         </w:rPr>
         <w:t>wnCloud</w:t>
       </w:r>
-      <w:bookmarkEnd w:id="3"/>
+      <w:bookmarkEnd w:id="2"/>
       <w:proofErr w:type="spellEnd"/>
       <w:r>
         <w:rPr>
@@ -2667,7 +2665,7 @@
           <w:color w:val="4F81BD" w:themeColor="accent1"/>
         </w:rPr>
       </w:pPr>
-      <w:bookmarkStart w:id="4" w:name="_Toc399411862"/>
+      <w:bookmarkStart w:id="3" w:name="_Toc399411862"/>
       <w:r>
         <w:rPr>
           <w:color w:val="4F81BD" w:themeColor="accent1"/>
@@ -2686,7 +2684,7 @@
         </w:rPr>
         <w:t>ew Crate</w:t>
       </w:r>
-      <w:bookmarkEnd w:id="4"/>
+      <w:bookmarkEnd w:id="3"/>
     </w:p>
     <w:p>
       <w:pPr>
@@ -2758,15 +2756,169 @@
           <w:sz w:val="24"/>
           <w:szCs w:val="24"/>
         </w:rPr>
-        <w:t>, the Cr8it icon</w:t>
-      </w:r>
-      <w:r>
-        <w:rPr>
-          <w:sz w:val="24"/>
-          <w:szCs w:val="24"/>
-        </w:rPr>
-        <w:t xml:space="preserve"> will appear on the left side menu</w:t>
-      </w:r>
+        <w:t xml:space="preserve">, </w:t>
+      </w:r>
+      <w:ins w:id="4" w:author="Peter Bugeia" w:date="2015-03-25T10:16:00Z">
+        <w:r>
+          <w:rPr>
+            <w:sz w:val="24"/>
+            <w:szCs w:val="24"/>
+          </w:rPr>
+          <w:t>a Cloud icon will be available in t</w:t>
+        </w:r>
+      </w:ins>
+      <w:ins w:id="5" w:author="Peter Bugeia" w:date="2015-03-25T10:17:00Z">
+        <w:r>
+          <w:rPr>
+            <w:sz w:val="24"/>
+            <w:szCs w:val="24"/>
+          </w:rPr>
+          <w:t>h</w:t>
+        </w:r>
+      </w:ins>
+      <w:ins w:id="6" w:author="Peter Bugeia" w:date="2015-03-25T10:16:00Z">
+        <w:r>
+          <w:rPr>
+            <w:sz w:val="24"/>
+            <w:szCs w:val="24"/>
+          </w:rPr>
+          <w:t xml:space="preserve">e top left hand </w:t>
+        </w:r>
+      </w:ins>
+      <w:ins w:id="7" w:author="Peter Bugeia" w:date="2015-03-25T10:17:00Z">
+        <w:r>
+          <w:rPr>
+            <w:sz w:val="24"/>
+            <w:szCs w:val="24"/>
+          </w:rPr>
+          <w:t xml:space="preserve">of the </w:t>
+        </w:r>
+        <w:proofErr w:type="spellStart"/>
+        <w:r>
+          <w:rPr>
+            <w:sz w:val="24"/>
+            <w:szCs w:val="24"/>
+          </w:rPr>
+          <w:t>Owncloud</w:t>
+        </w:r>
+        <w:proofErr w:type="spellEnd"/>
+        <w:r>
+          <w:rPr>
+            <w:sz w:val="24"/>
+            <w:szCs w:val="24"/>
+          </w:rPr>
+          <w:t xml:space="preserve"> browser window.</w:t>
+        </w:r>
+      </w:ins>
+      <w:ins w:id="8" w:author="Peter Bugeia" w:date="2015-03-25T10:19:00Z">
+        <w:r>
+          <w:rPr>
+            <w:sz w:val="24"/>
+            <w:szCs w:val="24"/>
+          </w:rPr>
+          <w:t xml:space="preserve"> To the right of the Cloud icon will be </w:t>
+        </w:r>
+      </w:ins>
+      <w:proofErr w:type="gramStart"/>
+      <w:ins w:id="9" w:author="Peter Bugeia" w:date="2015-03-25T10:28:00Z">
+        <w:r>
+          <w:rPr>
+            <w:sz w:val="24"/>
+            <w:szCs w:val="24"/>
+          </w:rPr>
+          <w:t>an ‘Apps</w:t>
+        </w:r>
+        <w:proofErr w:type="gramEnd"/>
+        <w:r>
+          <w:rPr>
+            <w:sz w:val="24"/>
+            <w:szCs w:val="24"/>
+          </w:rPr>
+          <w:t xml:space="preserve"> selector’ which displays </w:t>
+        </w:r>
+      </w:ins>
+      <w:ins w:id="10" w:author="Peter Bugeia" w:date="2015-03-25T10:19:00Z">
+        <w:r>
+          <w:rPr>
+            <w:sz w:val="24"/>
+            <w:szCs w:val="24"/>
+          </w:rPr>
+          <w:t xml:space="preserve">the name of </w:t>
+        </w:r>
+      </w:ins>
+      <w:ins w:id="11" w:author="Peter Bugeia" w:date="2015-03-25T10:29:00Z">
+        <w:r>
+          <w:rPr>
+            <w:sz w:val="24"/>
+            <w:szCs w:val="24"/>
+          </w:rPr>
+          <w:t xml:space="preserve">the </w:t>
+        </w:r>
+      </w:ins>
+      <w:ins w:id="12" w:author="Peter Bugeia" w:date="2015-03-25T10:19:00Z">
+        <w:r>
+          <w:rPr>
+            <w:sz w:val="24"/>
+            <w:szCs w:val="24"/>
+          </w:rPr>
+          <w:t xml:space="preserve">current </w:t>
+        </w:r>
+        <w:proofErr w:type="spellStart"/>
+        <w:r>
+          <w:rPr>
+            <w:sz w:val="24"/>
+            <w:szCs w:val="24"/>
+          </w:rPr>
+          <w:t>Owncloud</w:t>
+        </w:r>
+        <w:proofErr w:type="spellEnd"/>
+        <w:r>
+          <w:rPr>
+            <w:sz w:val="24"/>
+            <w:szCs w:val="24"/>
+          </w:rPr>
+          <w:t xml:space="preserve"> App currentl</w:t>
+        </w:r>
+        <w:r>
+          <w:rPr>
+            <w:sz w:val="24"/>
+            <w:szCs w:val="24"/>
+          </w:rPr>
+          <w:t xml:space="preserve">y active in the </w:t>
+        </w:r>
+        <w:proofErr w:type="spellStart"/>
+        <w:r>
+          <w:rPr>
+            <w:sz w:val="24"/>
+            <w:szCs w:val="24"/>
+          </w:rPr>
+          <w:t>Owncloud</w:t>
+        </w:r>
+        <w:proofErr w:type="spellEnd"/>
+        <w:r>
+          <w:rPr>
+            <w:sz w:val="24"/>
+            <w:szCs w:val="24"/>
+          </w:rPr>
+          <w:t xml:space="preserve"> window.</w:t>
+        </w:r>
+      </w:ins>
+      <w:del w:id="13" w:author="Peter Bugeia" w:date="2015-03-25T10:18:00Z">
+        <w:r>
+          <w:rPr>
+            <w:sz w:val="24"/>
+            <w:szCs w:val="24"/>
+          </w:rPr>
+          <w:delText>the Cr8it icon</w:delText>
+        </w:r>
+        <w:r>
+          <w:rPr>
+            <w:sz w:val="24"/>
+            <w:szCs w:val="24"/>
+          </w:rPr>
+          <w:delText xml:space="preserve"> will appear on the left side menu</w:delText>
+        </w:r>
+      </w:del>
     </w:p>
     <w:p>
       <w:pPr>
@@ -2805,22 +2957,121 @@
         </w:rPr>
         <w:t xml:space="preserve">on the </w:t>
       </w:r>
-      <w:r>
-        <w:rPr>
-          <w:b/>
-          <w:i/>
-          <w:sz w:val="24"/>
-          <w:szCs w:val="24"/>
-        </w:rPr>
-        <w:t>Cr8it</w:t>
-      </w:r>
-      <w:r>
-        <w:rPr>
-          <w:sz w:val="24"/>
-          <w:szCs w:val="24"/>
-        </w:rPr>
-        <w:t xml:space="preserve"> icon and the Cr8ite menu will display along the top of the screen</w:t>
-      </w:r>
+      <w:ins w:id="14" w:author="Peter Bugeia" w:date="2015-03-25T10:18:00Z">
+        <w:r>
+          <w:rPr>
+            <w:sz w:val="24"/>
+            <w:szCs w:val="24"/>
+          </w:rPr>
+          <w:t>triangle next</w:t>
+        </w:r>
+      </w:ins>
+      <w:ins w:id="15" w:author="Peter Bugeia" w:date="2015-03-25T10:19:00Z">
+        <w:r>
+          <w:rPr>
+            <w:sz w:val="24"/>
+            <w:szCs w:val="24"/>
+          </w:rPr>
+          <w:t xml:space="preserve"> to the current App name and choose the Cr8it App from the list of available Apps. </w:t>
+        </w:r>
+      </w:ins>
+      <w:proofErr w:type="spellStart"/>
+      <w:ins w:id="16" w:author="Peter Bugeia" w:date="2015-03-25T10:21:00Z">
+        <w:r>
+          <w:rPr>
+            <w:sz w:val="24"/>
+            <w:szCs w:val="24"/>
+          </w:rPr>
+          <w:t>THe</w:t>
+        </w:r>
+        <w:proofErr w:type="spellEnd"/>
+        <w:r>
+          <w:rPr>
+            <w:sz w:val="24"/>
+            <w:szCs w:val="24"/>
+          </w:rPr>
+          <w:t xml:space="preserve"> Cr8it user interface will then display </w:t>
+        </w:r>
+      </w:ins>
+      <w:ins w:id="17" w:author="Peter Bugeia" w:date="2015-03-25T10:22:00Z">
+        <w:r>
+          <w:rPr>
+            <w:sz w:val="24"/>
+            <w:szCs w:val="24"/>
+          </w:rPr>
+          <w:t>in</w:t>
+        </w:r>
+      </w:ins>
+      <w:ins w:id="18" w:author="Peter Bugeia" w:date="2015-03-25T10:21:00Z">
+        <w:r>
+          <w:rPr>
+            <w:sz w:val="24"/>
+            <w:szCs w:val="24"/>
+          </w:rPr>
+          <w:t xml:space="preserve"> </w:t>
+        </w:r>
+      </w:ins>
+      <w:ins w:id="19" w:author="Peter Bugeia" w:date="2015-03-25T10:22:00Z">
+        <w:r>
+          <w:rPr>
+            <w:sz w:val="24"/>
+            <w:szCs w:val="24"/>
+          </w:rPr>
+          <w:t xml:space="preserve">the </w:t>
+        </w:r>
+        <w:proofErr w:type="spellStart"/>
+        <w:r>
+          <w:rPr>
+            <w:sz w:val="24"/>
+            <w:szCs w:val="24"/>
+          </w:rPr>
+          <w:t>Owncloud</w:t>
+        </w:r>
+        <w:proofErr w:type="spellEnd"/>
+        <w:r>
+          <w:rPr>
+            <w:sz w:val="24"/>
+            <w:szCs w:val="24"/>
+          </w:rPr>
+          <w:t xml:space="preserve"> window. </w:t>
+        </w:r>
+      </w:ins>
+      <w:ins w:id="20" w:author="Peter Bugeia" w:date="2015-03-25T10:19:00Z">
+        <w:r>
+          <w:rPr>
+            <w:sz w:val="24"/>
+            <w:szCs w:val="24"/>
+          </w:rPr>
+          <w:t>(If Cr8it isn</w:t>
+        </w:r>
+      </w:ins>
+      <w:ins w:id="21" w:author="Peter Bugeia" w:date="2015-03-25T10:20:00Z">
+        <w:r>
+          <w:rPr>
+            <w:sz w:val="24"/>
+            <w:szCs w:val="24"/>
+          </w:rPr>
+          <w:t>’t in the list, you will need to contact your system administrator)</w:t>
+        </w:r>
+      </w:ins>
+      <w:del w:id="22" w:author="Peter Bugeia" w:date="2015-03-25T10:20:00Z">
+        <w:r>
+          <w:rPr>
+            <w:b/>
+            <w:i/>
+            <w:sz w:val="24"/>
+            <w:szCs w:val="24"/>
+          </w:rPr>
+          <w:delText>Cr8it</w:delText>
+        </w:r>
+        <w:r>
+          <w:rPr>
+            <w:sz w:val="24"/>
+            <w:szCs w:val="24"/>
+          </w:rPr>
+          <w:delText xml:space="preserve"> icon and the Cr8ite menu will display along the top of the screen</w:delText>
+        </w:r>
+      </w:del>
     </w:p>
     <w:p>
       <w:pPr>
@@ -3001,6 +3252,7 @@
           <w:sz w:val="24"/>
           <w:szCs w:val="24"/>
         </w:rPr>
+        <w:lastRenderedPageBreak/>
         <w:t>Enter</w:t>
       </w:r>
       <w:r>
@@ -3047,7 +3299,6 @@
           <w:sz w:val="24"/>
           <w:szCs w:val="24"/>
         </w:rPr>
-        <w:lastRenderedPageBreak/>
         <w:t>Click</w:t>
       </w:r>
       <w:r>
@@ -3126,7 +3377,7 @@
           <w:color w:val="E36C0A"/>
         </w:rPr>
       </w:pPr>
-      <w:bookmarkStart w:id="5" w:name="_Toc399411863"/>
+      <w:bookmarkStart w:id="23" w:name="_Toc399411863"/>
       <w:r>
         <w:rPr>
           <w:color w:val="4F81BD" w:themeColor="accent1"/>
@@ -3145,7 +3396,7 @@
         </w:rPr>
         <w:t xml:space="preserve"> of a Crate</w:t>
       </w:r>
-      <w:bookmarkEnd w:id="5"/>
+      <w:bookmarkEnd w:id="23"/>
       <w:r>
         <w:rPr>
           <w:color w:val="E36C0A"/>
@@ -3409,8 +3660,8 @@
           <w:color w:val="4F81BD" w:themeColor="accent1"/>
         </w:rPr>
       </w:pPr>
-      <w:bookmarkStart w:id="6" w:name="_Toc399411864"/>
-      <w:bookmarkStart w:id="7" w:name="_Toc340154099"/>
+      <w:bookmarkStart w:id="24" w:name="_Toc399411864"/>
+      <w:bookmarkStart w:id="25" w:name="_Toc340154099"/>
       <w:r>
         <w:rPr>
           <w:color w:val="4F81BD" w:themeColor="accent1"/>
@@ -3455,7 +3706,7 @@
         </w:rPr>
         <w:t>to a Crate</w:t>
       </w:r>
-      <w:bookmarkEnd w:id="6"/>
+      <w:bookmarkEnd w:id="24"/>
       <w:r>
         <w:rPr>
           <w:color w:val="4F81BD" w:themeColor="accent1"/>
@@ -3618,6 +3869,33 @@
         </w:rPr>
         <w:t xml:space="preserve"> on the </w:t>
       </w:r>
+      <w:ins w:id="26" w:author="Peter Bugeia" w:date="2015-03-25T10:27:00Z">
+        <w:r>
+          <w:rPr>
+            <w:sz w:val="24"/>
+            <w:szCs w:val="24"/>
+          </w:rPr>
+          <w:t xml:space="preserve">Apps selector </w:t>
+        </w:r>
+      </w:ins>
+      <w:ins w:id="27" w:author="Peter Bugeia" w:date="2015-03-25T10:30:00Z">
+        <w:r>
+          <w:rPr>
+            <w:sz w:val="24"/>
+            <w:szCs w:val="24"/>
+          </w:rPr>
+          <w:t xml:space="preserve">(see Add a new Crate) </w:t>
+        </w:r>
+      </w:ins>
+      <w:ins w:id="28" w:author="Peter Bugeia" w:date="2015-03-25T10:27:00Z">
+        <w:r>
+          <w:rPr>
+            <w:sz w:val="24"/>
+            <w:szCs w:val="24"/>
+          </w:rPr>
+          <w:t xml:space="preserve">and choose the </w:t>
+        </w:r>
+      </w:ins>
       <w:r>
         <w:rPr>
           <w:b/>
@@ -3632,187 +3910,189 @@
           <w:sz w:val="24"/>
           <w:szCs w:val="24"/>
         </w:rPr>
-        <w:t xml:space="preserve"> icon</w:t>
-      </w:r>
-      <w:r>
-        <w:rPr>
-          <w:sz w:val="24"/>
-          <w:szCs w:val="24"/>
-        </w:rPr>
         <w:t xml:space="preserve"> </w:t>
       </w:r>
-      <w:r>
-        <w:rPr>
-          <w:noProof/>
-          <w:sz w:val="24"/>
-          <w:szCs w:val="24"/>
-          <w:lang w:val="en-US"/>
-        </w:rPr>
-        <w:drawing>
-          <wp:inline distT="0" distB="0" distL="0" distR="0" wp14:anchorId="11678C0A" wp14:editId="4C7422AA">
-            <wp:extent cx="74412" cy="87862"/>
-            <wp:effectExtent l="0" t="0" r="1905" b="7620"/>
-            <wp:docPr id="6" name="Picture 4"/>
-            <wp:cNvGraphicFramePr>
-              <a:graphicFrameLocks xmlns:a="http://schemas.openxmlformats.org/drawingml/2006/main" noChangeAspect="1"/>
-            </wp:cNvGraphicFramePr>
-            <a:graphic xmlns:a="http://schemas.openxmlformats.org/drawingml/2006/main">
-              <a:graphicData uri="http://schemas.openxmlformats.org/drawingml/2006/picture">
-                <pic:pic xmlns:pic="http://schemas.openxmlformats.org/drawingml/2006/picture">
-                  <pic:nvPicPr>
-                    <pic:cNvPr id="0" name="Picture 4"/>
-                    <pic:cNvPicPr>
-                      <a:picLocks noChangeAspect="1" noChangeArrowheads="1"/>
-                    </pic:cNvPicPr>
-                  </pic:nvPicPr>
-                  <pic:blipFill>
-                    <a:blip r:embed="rId12">
-                      <a:extLst>
-                        <a:ext uri="{28A0092B-C50C-407E-A947-70E740481C1C}">
-                          <a14:useLocalDpi xmlns:a14="http://schemas.microsoft.com/office/drawing/2010/main" val="0"/>
-                        </a:ext>
-                      </a:extLst>
-                    </a:blip>
-                    <a:srcRect/>
-                    <a:stretch>
-                      <a:fillRect/>
-                    </a:stretch>
-                  </pic:blipFill>
-                  <pic:spPr bwMode="auto">
-                    <a:xfrm>
-                      <a:off x="0" y="0"/>
-                      <a:ext cx="75036" cy="88598"/>
-                    </a:xfrm>
-                    <a:prstGeom prst="rect">
-                      <a:avLst/>
-                    </a:prstGeom>
-                    <a:noFill/>
-                    <a:ln>
+      <w:del w:id="29" w:author="Peter Bugeia" w:date="2015-03-25T10:28:00Z">
+        <w:r>
+          <w:rPr>
+            <w:sz w:val="24"/>
+            <w:szCs w:val="24"/>
+          </w:rPr>
+          <w:delText>icon</w:delText>
+        </w:r>
+        <w:r>
+          <w:rPr>
+            <w:sz w:val="24"/>
+            <w:szCs w:val="24"/>
+          </w:rPr>
+          <w:delText xml:space="preserve"> </w:delText>
+        </w:r>
+        <w:r>
+          <w:rPr>
+            <w:noProof/>
+            <w:sz w:val="24"/>
+            <w:szCs w:val="24"/>
+            <w:lang w:val="en-US"/>
+          </w:rPr>
+          <w:drawing>
+            <wp:inline distT="0" distB="0" distL="0" distR="0" wp14:anchorId="4CA9579A" wp14:editId="17928A36">
+              <wp:extent cx="74412" cy="87862"/>
+              <wp:effectExtent l="0" t="0" r="1905" b="7620"/>
+              <wp:docPr id="6" name="Picture 4"/>
+              <wp:cNvGraphicFramePr>
+                <a:graphicFrameLocks xmlns:a="http://schemas.openxmlformats.org/drawingml/2006/main" noChangeAspect="1"/>
+              </wp:cNvGraphicFramePr>
+              <a:graphic xmlns:a="http://schemas.openxmlformats.org/drawingml/2006/main">
+                <a:graphicData uri="http://schemas.openxmlformats.org/drawingml/2006/picture">
+                  <pic:pic xmlns:pic="http://schemas.openxmlformats.org/drawingml/2006/picture">
+                    <pic:nvPicPr>
+                      <pic:cNvPr id="0" name="Picture 4"/>
+                      <pic:cNvPicPr>
+                        <a:picLocks noChangeAspect="1" noChangeArrowheads="1"/>
+                      </pic:cNvPicPr>
+                    </pic:nvPicPr>
+                    <pic:blipFill>
+                      <a:blip r:embed="rId12">
+                        <a:extLst>
+                          <a:ext uri="{28A0092B-C50C-407E-A947-70E740481C1C}">
+                            <a14:useLocalDpi xmlns:a14="http://schemas.microsoft.com/office/drawing/2010/main" val="0"/>
+                          </a:ext>
+                        </a:extLst>
+                      </a:blip>
+                      <a:srcRect/>
+                      <a:stretch>
+                        <a:fillRect/>
+                      </a:stretch>
+                    </pic:blipFill>
+                    <pic:spPr bwMode="auto">
+                      <a:xfrm>
+                        <a:off x="0" y="0"/>
+                        <a:ext cx="75036" cy="88598"/>
+                      </a:xfrm>
+                      <a:prstGeom prst="rect">
+                        <a:avLst/>
+                      </a:prstGeom>
                       <a:noFill/>
-                    </a:ln>
-                  </pic:spPr>
-                </pic:pic>
-              </a:graphicData>
-            </a:graphic>
-          </wp:inline>
-        </w:drawing>
-      </w:r>
-      <w:r>
-        <w:rPr>
-          <w:sz w:val="24"/>
-          <w:szCs w:val="24"/>
-        </w:rPr>
-        <w:t xml:space="preserve"> </w:t>
-      </w:r>
-      <w:r>
-        <w:rPr>
-          <w:sz w:val="24"/>
-          <w:szCs w:val="24"/>
-        </w:rPr>
-        <w:t>which</w:t>
-      </w:r>
-      <w:r>
-        <w:rPr>
-          <w:sz w:val="24"/>
-          <w:szCs w:val="24"/>
-        </w:rPr>
-        <w:t xml:space="preserve"> appears</w:t>
-      </w:r>
-      <w:r>
-        <w:rPr>
-          <w:sz w:val="24"/>
-          <w:szCs w:val="24"/>
-        </w:rPr>
-        <w:t xml:space="preserve"> near</w:t>
-      </w:r>
-      <w:r>
-        <w:rPr>
-          <w:sz w:val="24"/>
-          <w:szCs w:val="24"/>
-        </w:rPr>
-        <w:t xml:space="preserve"> the </w:t>
-      </w:r>
-      <w:r>
-        <w:rPr>
-          <w:sz w:val="24"/>
-          <w:szCs w:val="24"/>
-        </w:rPr>
-        <w:t xml:space="preserve">top </w:t>
-      </w:r>
-      <w:r>
-        <w:rPr>
-          <w:sz w:val="24"/>
-          <w:szCs w:val="24"/>
-        </w:rPr>
-        <w:t>left</w:t>
-      </w:r>
-      <w:r>
-        <w:rPr>
-          <w:sz w:val="24"/>
-          <w:szCs w:val="24"/>
-        </w:rPr>
-        <w:t>-hand side o</w:t>
-      </w:r>
-      <w:r>
-        <w:rPr>
-          <w:sz w:val="24"/>
-          <w:szCs w:val="24"/>
-        </w:rPr>
-        <w:t>f the</w:t>
-      </w:r>
-      <w:r>
-        <w:rPr>
-          <w:sz w:val="24"/>
-          <w:szCs w:val="24"/>
-        </w:rPr>
-        <w:br/>
-      </w:r>
-      <w:r>
-        <w:rPr>
-          <w:sz w:val="24"/>
-          <w:szCs w:val="24"/>
-        </w:rPr>
-        <w:t xml:space="preserve">screen (when logged into </w:t>
-      </w:r>
-      <w:proofErr w:type="spellStart"/>
-      <w:r>
-        <w:rPr>
-          <w:sz w:val="24"/>
-          <w:szCs w:val="24"/>
-        </w:rPr>
-        <w:t>o</w:t>
-      </w:r>
-      <w:r>
-        <w:rPr>
-          <w:sz w:val="24"/>
-          <w:szCs w:val="24"/>
-        </w:rPr>
-        <w:t>wnCloud</w:t>
-      </w:r>
-      <w:proofErr w:type="spellEnd"/>
-      <w:r>
-        <w:rPr>
-          <w:sz w:val="24"/>
-          <w:szCs w:val="24"/>
-        </w:rPr>
-        <w:t>)</w:t>
-      </w:r>
-      <w:r>
-        <w:rPr>
-          <w:sz w:val="24"/>
-          <w:szCs w:val="24"/>
-        </w:rPr>
-        <w:t>.</w:t>
-      </w:r>
-      <w:r>
-        <w:rPr>
-          <w:noProof/>
-          <w:sz w:val="24"/>
-          <w:szCs w:val="24"/>
-          <w:lang w:eastAsia="en-AU"/>
-        </w:rPr>
-        <w:t xml:space="preserve"> </w:t>
-      </w:r>
+                      <a:ln>
+                        <a:noFill/>
+                      </a:ln>
+                    </pic:spPr>
+                  </pic:pic>
+                </a:graphicData>
+              </a:graphic>
+            </wp:inline>
+          </w:drawing>
+        </w:r>
+        <w:r>
+          <w:rPr>
+            <w:sz w:val="24"/>
+            <w:szCs w:val="24"/>
+          </w:rPr>
+          <w:delText xml:space="preserve"> </w:delText>
+        </w:r>
+        <w:r>
+          <w:rPr>
+            <w:sz w:val="24"/>
+            <w:szCs w:val="24"/>
+          </w:rPr>
+          <w:delText>which</w:delText>
+        </w:r>
+        <w:r>
+          <w:rPr>
+            <w:sz w:val="24"/>
+            <w:szCs w:val="24"/>
+          </w:rPr>
+          <w:delText xml:space="preserve"> appears</w:delText>
+        </w:r>
+        <w:r>
+          <w:rPr>
+            <w:sz w:val="24"/>
+            <w:szCs w:val="24"/>
+          </w:rPr>
+          <w:delText xml:space="preserve"> near</w:delText>
+        </w:r>
+        <w:r>
+          <w:rPr>
+            <w:sz w:val="24"/>
+            <w:szCs w:val="24"/>
+          </w:rPr>
+          <w:delText xml:space="preserve"> the </w:delText>
+        </w:r>
+        <w:r>
+          <w:rPr>
+            <w:sz w:val="24"/>
+            <w:szCs w:val="24"/>
+          </w:rPr>
+          <w:delText xml:space="preserve">top </w:delText>
+        </w:r>
+        <w:r>
+          <w:rPr>
+            <w:sz w:val="24"/>
+            <w:szCs w:val="24"/>
+          </w:rPr>
+          <w:delText>left</w:delText>
+        </w:r>
+        <w:r>
+          <w:rPr>
+            <w:sz w:val="24"/>
+            <w:szCs w:val="24"/>
+          </w:rPr>
+          <w:delText>-hand side o</w:delText>
+        </w:r>
+        <w:r>
+          <w:rPr>
+            <w:sz w:val="24"/>
+            <w:szCs w:val="24"/>
+          </w:rPr>
+          <w:delText>f the</w:delText>
+        </w:r>
+        <w:r>
+          <w:rPr>
+            <w:sz w:val="24"/>
+            <w:szCs w:val="24"/>
+          </w:rPr>
+          <w:br/>
+        </w:r>
+        <w:r>
+          <w:rPr>
+            <w:sz w:val="24"/>
+            <w:szCs w:val="24"/>
+          </w:rPr>
+          <w:delText>screen (when logged into o</w:delText>
+        </w:r>
+        <w:r>
+          <w:rPr>
+            <w:sz w:val="24"/>
+            <w:szCs w:val="24"/>
+          </w:rPr>
+          <w:delText>wnCloud)</w:delText>
+        </w:r>
+        <w:r>
+          <w:rPr>
+            <w:sz w:val="24"/>
+            <w:szCs w:val="24"/>
+          </w:rPr>
+          <w:delText>.</w:delText>
+        </w:r>
+        <w:r>
+          <w:rPr>
+            <w:noProof/>
+            <w:sz w:val="24"/>
+            <w:szCs w:val="24"/>
+            <w:lang w:eastAsia="en-AU"/>
+          </w:rPr>
+          <w:delText xml:space="preserve"> </w:delText>
+        </w:r>
+      </w:del>
+      <w:ins w:id="30" w:author="Peter Bugeia" w:date="2015-03-25T10:28:00Z">
+        <w:r>
+          <w:rPr>
+            <w:sz w:val="24"/>
+            <w:szCs w:val="24"/>
+          </w:rPr>
+          <w:t>app.</w:t>
+        </w:r>
+      </w:ins>
     </w:p>
     <w:p>
       <w:pPr>
@@ -3973,59 +4253,114 @@
           <w:szCs w:val="24"/>
         </w:rPr>
       </w:pPr>
-      <w:r>
-        <w:rPr>
-          <w:b/>
-          <w:sz w:val="24"/>
-          <w:szCs w:val="24"/>
-        </w:rPr>
-        <w:t xml:space="preserve">Click </w:t>
-      </w:r>
-      <w:r>
-        <w:rPr>
-          <w:sz w:val="24"/>
-          <w:szCs w:val="24"/>
-        </w:rPr>
-        <w:t>on the</w:t>
-      </w:r>
-      <w:r>
-        <w:rPr>
-          <w:i/>
+      <w:del w:id="31" w:author="Peter Bugeia" w:date="2015-03-25T10:32:00Z">
+        <w:r>
+          <w:rPr>
+            <w:b/>
+            <w:sz w:val="24"/>
+            <w:szCs w:val="24"/>
+          </w:rPr>
+          <w:delText xml:space="preserve">Click </w:delText>
+        </w:r>
+        <w:r>
+          <w:rPr>
+            <w:sz w:val="24"/>
+            <w:szCs w:val="24"/>
+          </w:rPr>
+          <w:delText>on the</w:delText>
+        </w:r>
+      </w:del>
+      <w:ins w:id="32" w:author="Peter Bugeia" w:date="2015-03-25T10:32:00Z">
+        <w:r>
+          <w:rPr>
+            <w:b/>
+            <w:sz w:val="24"/>
+            <w:szCs w:val="24"/>
+          </w:rPr>
+          <w:t xml:space="preserve">Choose the </w:t>
+        </w:r>
+      </w:ins>
+      <w:del w:id="33" w:author="Peter Bugeia" w:date="2015-03-25T10:34:00Z">
+        <w:r>
+          <w:rPr>
+            <w:i/>
+            <w:sz w:val="24"/>
+            <w:szCs w:val="24"/>
+          </w:rPr>
+          <w:delText xml:space="preserve"> </w:delText>
+        </w:r>
+      </w:del>
+      <w:r>
+        <w:rPr>
+          <w:b/>
+          <w:i/>
+          <w:sz w:val="24"/>
+          <w:szCs w:val="24"/>
+        </w:rPr>
+        <w:t>Cr8it</w:t>
+      </w:r>
+      <w:r>
+        <w:rPr>
+          <w:b/>
           <w:sz w:val="24"/>
           <w:szCs w:val="24"/>
         </w:rPr>
         <w:t xml:space="preserve"> </w:t>
       </w:r>
-      <w:r>
-        <w:rPr>
-          <w:b/>
-          <w:i/>
-          <w:sz w:val="24"/>
-          <w:szCs w:val="24"/>
-        </w:rPr>
-        <w:t>Cr8it</w:t>
-      </w:r>
-      <w:r>
-        <w:rPr>
-          <w:b/>
-          <w:sz w:val="24"/>
-          <w:szCs w:val="24"/>
-        </w:rPr>
-        <w:t xml:space="preserve"> </w:t>
-      </w:r>
-      <w:r>
-        <w:rPr>
-          <w:sz w:val="24"/>
-          <w:szCs w:val="24"/>
-        </w:rPr>
-        <w:t>icon</w:t>
-      </w:r>
-      <w:r>
-        <w:rPr>
-          <w:sz w:val="24"/>
-          <w:szCs w:val="24"/>
-        </w:rPr>
-        <w:t xml:space="preserve"> to view the list of directories and/or files in the Crate</w:t>
+      <w:ins w:id="34" w:author="Peter Bugeia" w:date="2015-03-25T10:32:00Z">
+        <w:r>
+          <w:rPr>
+            <w:b/>
+            <w:sz w:val="24"/>
+            <w:szCs w:val="24"/>
+          </w:rPr>
+          <w:t xml:space="preserve">app </w:t>
+        </w:r>
+        <w:r>
+          <w:rPr>
+            <w:sz w:val="24"/>
+            <w:szCs w:val="24"/>
+            <w:rPrChange w:id="35" w:author="Peter Bugeia" w:date="2015-03-25T10:32:00Z">
+              <w:rPr>
+                <w:b/>
+                <w:sz w:val="24"/>
+                <w:szCs w:val="24"/>
+              </w:rPr>
+            </w:rPrChange>
+          </w:rPr>
+          <w:t>from the Apps Selector</w:t>
+        </w:r>
+        <w:r>
+          <w:rPr>
+            <w:b/>
+            <w:sz w:val="24"/>
+            <w:szCs w:val="24"/>
+          </w:rPr>
+          <w:t xml:space="preserve"> </w:t>
+        </w:r>
+      </w:ins>
+      <w:del w:id="36" w:author="Peter Bugeia" w:date="2015-03-25T10:32:00Z">
+        <w:r>
+          <w:rPr>
+            <w:sz w:val="24"/>
+            <w:szCs w:val="24"/>
+          </w:rPr>
+          <w:delText>icon</w:delText>
+        </w:r>
+        <w:r>
+          <w:rPr>
+            <w:sz w:val="24"/>
+            <w:szCs w:val="24"/>
+          </w:rPr>
+          <w:delText xml:space="preserve"> </w:delText>
+        </w:r>
+      </w:del>
+      <w:r>
+        <w:rPr>
+          <w:sz w:val="24"/>
+          <w:szCs w:val="24"/>
+        </w:rPr>
+        <w:t>to view the list of directories and/or files in the Crate</w:t>
       </w:r>
     </w:p>
     <w:p>
@@ -4211,6 +4546,7 @@
           <w:sz w:val="24"/>
           <w:szCs w:val="24"/>
         </w:rPr>
+        <w:lastRenderedPageBreak/>
         <w:t xml:space="preserve">Until you download or publish your </w:t>
       </w:r>
       <w:r>
@@ -4239,16 +4575,7 @@
           <w:sz w:val="24"/>
           <w:szCs w:val="24"/>
         </w:rPr>
-        <w:t xml:space="preserve">is building </w:t>
-      </w:r>
-      <w:r>
-        <w:rPr>
-          <w:color w:val="4F81BD" w:themeColor="accent1"/>
-          <w:sz w:val="24"/>
-          <w:szCs w:val="24"/>
-        </w:rPr>
-        <w:lastRenderedPageBreak/>
-        <w:t>an index of the files in your Crate.  When you publish your Crate the list of indexed files (the contents of the crate) will automatically be copied to the Crate during the downloading / publishing process.  The Crate will reflect t</w:t>
+        <w:t>is building an index of the files in your Crate.  When you publish your Crate the list of indexed files (the contents of the crate) will automatically be copied to the Crate during the downloading / publishing process.  The Crate will reflect t</w:t>
       </w:r>
       <w:r>
         <w:rPr>
@@ -4286,7 +4613,7 @@
           <w:color w:val="4F81BD" w:themeColor="accent1"/>
         </w:rPr>
       </w:pPr>
-      <w:bookmarkStart w:id="8" w:name="_Toc399411865"/>
+      <w:bookmarkStart w:id="37" w:name="_Toc399411865"/>
       <w:r>
         <w:rPr>
           <w:color w:val="4F81BD" w:themeColor="accent1"/>
@@ -4323,7 +4650,7 @@
         </w:rPr>
         <w:t>from a Crate</w:t>
       </w:r>
-      <w:bookmarkEnd w:id="8"/>
+      <w:bookmarkEnd w:id="37"/>
       <w:r>
         <w:rPr>
           <w:color w:val="4F81BD" w:themeColor="accent1"/>
@@ -4519,7 +4846,23 @@
           <w:sz w:val="24"/>
           <w:szCs w:val="24"/>
         </w:rPr>
-        <w:t xml:space="preserve"> pop-up box will appear on the screen</w:t>
+        <w:t xml:space="preserve"> pop-up </w:t>
+      </w:r>
+      <w:ins w:id="38" w:author="Peter Bugeia" w:date="2015-03-25T10:35:00Z">
+        <w:r>
+          <w:rPr>
+            <w:sz w:val="24"/>
+            <w:szCs w:val="24"/>
+          </w:rPr>
+          <w:t xml:space="preserve">confirmation </w:t>
+        </w:r>
+      </w:ins>
+      <w:r>
+        <w:rPr>
+          <w:sz w:val="24"/>
+          <w:szCs w:val="24"/>
+        </w:rPr>
+        <w:t>box will appear on the screen</w:t>
       </w:r>
       <w:r>
         <w:rPr>
@@ -4572,21 +4915,21 @@
           <w:color w:val="4F81BD" w:themeColor="accent1"/>
         </w:rPr>
       </w:pPr>
-      <w:bookmarkStart w:id="9" w:name="_Toc399411866"/>
+      <w:bookmarkStart w:id="39" w:name="_Toc399411866"/>
       <w:r>
         <w:rPr>
           <w:color w:val="4F81BD" w:themeColor="accent1"/>
         </w:rPr>
         <w:t>Moving Items around in a Crate</w:t>
       </w:r>
-      <w:bookmarkEnd w:id="9"/>
+      <w:bookmarkEnd w:id="39"/>
     </w:p>
     <w:p>
       <w:pPr>
         <w:ind w:left="1440"/>
       </w:pPr>
     </w:p>
-    <w:bookmarkEnd w:id="7"/>
+    <w:bookmarkEnd w:id="25"/>
     <w:p>
       <w:pPr>
         <w:pStyle w:val="ColorfulList-Accent11"/>
@@ -4695,7 +5038,7 @@
           <w:color w:val="4F81BD" w:themeColor="accent1"/>
         </w:rPr>
       </w:pPr>
-      <w:bookmarkStart w:id="10" w:name="_Toc399411867"/>
+      <w:bookmarkStart w:id="40" w:name="_Toc399411867"/>
       <w:r>
         <w:rPr>
           <w:color w:val="4F81BD" w:themeColor="accent1"/>
@@ -4720,7 +5063,7 @@
         </w:rPr>
         <w:t xml:space="preserve"> to a Crate</w:t>
       </w:r>
-      <w:bookmarkEnd w:id="10"/>
+      <w:bookmarkEnd w:id="40"/>
       <w:r>
         <w:rPr>
           <w:color w:val="4F81BD" w:themeColor="accent1"/>
@@ -4918,7 +5261,7 @@
           <w:lang w:val="en-US"/>
         </w:rPr>
         <w:drawing>
-          <wp:inline distT="0" distB="0" distL="0" distR="0" wp14:anchorId="3DD194AA" wp14:editId="2C410C22">
+          <wp:inline distT="0" distB="0" distL="0" distR="0" wp14:anchorId="6BCCF63B" wp14:editId="310F339D">
             <wp:extent cx="1402715" cy="457200"/>
             <wp:effectExtent l="0" t="0" r="6985" b="0"/>
             <wp:docPr id="10" name="Picture 8"/>
@@ -4981,7 +5324,7 @@
           <w:lang w:val="en-US"/>
         </w:rPr>
         <w:drawing>
-          <wp:inline distT="0" distB="0" distL="0" distR="0" wp14:anchorId="01CD85CC" wp14:editId="44929BC1">
+          <wp:inline distT="0" distB="0" distL="0" distR="0" wp14:anchorId="2F3BE361" wp14:editId="278ED5CF">
             <wp:extent cx="1957705" cy="1061085"/>
             <wp:effectExtent l="0" t="0" r="4445" b="5715"/>
             <wp:docPr id="11" name="Picture 9"/>
@@ -5045,11 +5388,12 @@
           <w:color w:val="4F81BD" w:themeColor="accent1"/>
         </w:rPr>
       </w:pPr>
-      <w:bookmarkStart w:id="11" w:name="_Toc399411868"/>
-      <w:r>
-        <w:rPr>
-          <w:color w:val="4F81BD" w:themeColor="accent1"/>
-        </w:rPr>
+      <w:bookmarkStart w:id="41" w:name="_Toc399411868"/>
+      <w:r>
+        <w:rPr>
+          <w:color w:val="4F81BD" w:themeColor="accent1"/>
+        </w:rPr>
+        <w:lastRenderedPageBreak/>
         <w:t>Edit description of a Cr</w:t>
       </w:r>
       <w:r>
@@ -5058,7 +5402,7 @@
         </w:rPr>
         <w:t>ate</w:t>
       </w:r>
-      <w:bookmarkEnd w:id="11"/>
+      <w:bookmarkEnd w:id="41"/>
       <w:r>
         <w:rPr>
           <w:color w:val="4F81BD" w:themeColor="accent1"/>
@@ -5112,7 +5456,6 @@
           <w:sz w:val="24"/>
           <w:szCs w:val="24"/>
         </w:rPr>
-        <w:lastRenderedPageBreak/>
         <w:t xml:space="preserve">Click </w:t>
       </w:r>
       <w:r>
@@ -5271,7 +5614,7 @@
           <w:lang w:val="en-US"/>
         </w:rPr>
         <w:drawing>
-          <wp:inline distT="0" distB="0" distL="0" distR="0" wp14:anchorId="3F5572D1" wp14:editId="4C22A20D">
+          <wp:inline distT="0" distB="0" distL="0" distR="0" wp14:anchorId="2DAD2A4F" wp14:editId="673CF6CF">
             <wp:extent cx="1402715" cy="457200"/>
             <wp:effectExtent l="0" t="0" r="6985" b="0"/>
             <wp:docPr id="35" name="Picture 8"/>
@@ -5334,7 +5677,7 @@
           <w:lang w:val="en-US"/>
         </w:rPr>
         <w:drawing>
-          <wp:inline distT="0" distB="0" distL="0" distR="0" wp14:anchorId="67AFBCAA" wp14:editId="5BE5ADD5">
+          <wp:inline distT="0" distB="0" distL="0" distR="0" wp14:anchorId="28D5426F" wp14:editId="186270FF">
             <wp:extent cx="1957705" cy="1061085"/>
             <wp:effectExtent l="0" t="0" r="4445" b="5715"/>
             <wp:docPr id="36" name="Picture 9"/>
@@ -5398,7 +5741,7 @@
           <w:color w:val="4F81BD" w:themeColor="accent1"/>
         </w:rPr>
       </w:pPr>
-      <w:bookmarkStart w:id="12" w:name="_Toc399411869"/>
+      <w:bookmarkStart w:id="42" w:name="_Toc399411869"/>
       <w:r>
         <w:rPr>
           <w:color w:val="4F81BD" w:themeColor="accent1"/>
@@ -5417,7 +5760,7 @@
         </w:rPr>
         <w:t xml:space="preserve"> to a Crate</w:t>
       </w:r>
-      <w:bookmarkEnd w:id="12"/>
+      <w:bookmarkEnd w:id="42"/>
       <w:r>
         <w:rPr>
           <w:color w:val="4F81BD" w:themeColor="accent1"/>
@@ -5763,6 +6106,109 @@
         </w:numPr>
         <w:ind w:left="1080"/>
         <w:rPr>
+          <w:ins w:id="43" w:author="Peter Bugeia" w:date="2015-03-25T10:39:00Z"/>
+          <w:sz w:val="24"/>
+          <w:szCs w:val="24"/>
+          <w:rPrChange w:id="44" w:author="Peter Bugeia" w:date="2015-03-25T10:40:00Z">
+            <w:rPr>
+              <w:ins w:id="45" w:author="Peter Bugeia" w:date="2015-03-25T10:39:00Z"/>
+              <w:b/>
+              <w:sz w:val="24"/>
+              <w:szCs w:val="24"/>
+            </w:rPr>
+          </w:rPrChange>
+        </w:rPr>
+      </w:pPr>
+      <w:ins w:id="46" w:author="Peter Bugeia" w:date="2015-03-25T10:40:00Z">
+        <w:r>
+          <w:rPr>
+            <w:sz w:val="24"/>
+            <w:szCs w:val="24"/>
+            <w:rPrChange w:id="47" w:author="Peter Bugeia" w:date="2015-03-25T10:40:00Z">
+              <w:rPr>
+                <w:sz w:val="24"/>
+                <w:szCs w:val="24"/>
+              </w:rPr>
+            </w:rPrChange>
+          </w:rPr>
+          <w:t>In the right-hand panel</w:t>
+        </w:r>
+        <w:r>
+          <w:rPr>
+            <w:sz w:val="24"/>
+            <w:szCs w:val="24"/>
+            <w:rPrChange w:id="48" w:author="Peter Bugeia" w:date="2015-03-25T10:40:00Z">
+              <w:rPr>
+                <w:b/>
+                <w:sz w:val="24"/>
+                <w:szCs w:val="24"/>
+              </w:rPr>
+            </w:rPrChange>
+          </w:rPr>
+          <w:t>,</w:t>
+        </w:r>
+        <w:r>
+          <w:rPr>
+            <w:b/>
+            <w:sz w:val="24"/>
+            <w:szCs w:val="24"/>
+          </w:rPr>
+          <w:t xml:space="preserve"> </w:t>
+        </w:r>
+      </w:ins>
+      <w:ins w:id="49" w:author="Peter Bugeia" w:date="2015-03-25T10:39:00Z">
+        <w:r>
+          <w:rPr>
+            <w:b/>
+            <w:sz w:val="24"/>
+            <w:szCs w:val="24"/>
+          </w:rPr>
+          <w:t>Click on the Data Creators</w:t>
+        </w:r>
+      </w:ins>
+      <w:ins w:id="50" w:author="Peter Bugeia" w:date="2015-03-25T10:40:00Z">
+        <w:r>
+          <w:rPr>
+            <w:b/>
+            <w:sz w:val="24"/>
+            <w:szCs w:val="24"/>
+          </w:rPr>
+          <w:t xml:space="preserve"> </w:t>
+        </w:r>
+        <w:r>
+          <w:rPr>
+            <w:sz w:val="24"/>
+            <w:szCs w:val="24"/>
+            <w:rPrChange w:id="51" w:author="Peter Bugeia" w:date="2015-03-25T10:40:00Z">
+              <w:rPr>
+                <w:b/>
+                <w:sz w:val="24"/>
+                <w:szCs w:val="24"/>
+              </w:rPr>
+            </w:rPrChange>
+          </w:rPr>
+          <w:t>pull-down.</w:t>
+        </w:r>
+      </w:ins>
+      <w:ins w:id="52" w:author="Peter Bugeia" w:date="2015-03-25T10:41:00Z">
+        <w:r>
+          <w:rPr>
+            <w:sz w:val="24"/>
+            <w:szCs w:val="24"/>
+          </w:rPr>
+          <w:t xml:space="preserve"> This will display the list of Data Creators selected for this Crate. </w:t>
+        </w:r>
+      </w:ins>
+    </w:p>
+    <w:p>
+      <w:pPr>
+        <w:pStyle w:val="ColorfulList-Accent11"/>
+        <w:numPr>
+          <w:ilvl w:val="0"/>
+          <w:numId w:val="11"/>
+        </w:numPr>
+        <w:ind w:left="1080"/>
+        <w:rPr>
           <w:sz w:val="24"/>
           <w:szCs w:val="24"/>
         </w:rPr>
@@ -5896,6 +6342,7 @@
         </w:rPr>
         <w:t xml:space="preserve"> click </w:t>
       </w:r>
+      <w:proofErr w:type="gramStart"/>
       <w:r>
         <w:rPr>
           <w:sz w:val="24"/>
@@ -5911,6 +6358,7 @@
         </w:rPr>
         <w:t xml:space="preserve">  </w:t>
       </w:r>
+      <w:proofErr w:type="gramEnd"/>
       <w:r>
         <w:rPr>
           <w:b/>
@@ -5920,7 +6368,7 @@
           <w:lang w:val="en-US"/>
         </w:rPr>
         <w:drawing>
-          <wp:inline distT="0" distB="0" distL="0" distR="0" wp14:anchorId="2797FFE2" wp14:editId="0D404FDB">
+          <wp:inline distT="0" distB="0" distL="0" distR="0" wp14:anchorId="1395A3DB" wp14:editId="6EBBCB64">
             <wp:extent cx="102963" cy="86153"/>
             <wp:effectExtent l="0" t="0" r="0" b="9525"/>
             <wp:docPr id="15" name="Picture 20"/>
@@ -6070,7 +6518,7 @@
           <w:lang w:val="en-US"/>
         </w:rPr>
         <w:drawing>
-          <wp:inline distT="0" distB="0" distL="0" distR="0" wp14:anchorId="7744345C" wp14:editId="0E99A948">
+          <wp:inline distT="0" distB="0" distL="0" distR="0" wp14:anchorId="3576BC6E" wp14:editId="2727A09A">
             <wp:extent cx="125992" cy="121920"/>
             <wp:effectExtent l="0" t="0" r="7620" b="0"/>
             <wp:docPr id="1" name="Picture 23"/>
@@ -6211,6 +6659,7 @@
           <w:sz w:val="24"/>
           <w:szCs w:val="24"/>
         </w:rPr>
+        <w:lastRenderedPageBreak/>
         <w:t>Click</w:t>
       </w:r>
       <w:r>
@@ -6228,7 +6677,7 @@
           <w:lang w:val="en-US"/>
         </w:rPr>
         <w:drawing>
-          <wp:inline distT="0" distB="0" distL="0" distR="0">
+          <wp:inline distT="0" distB="0" distL="0" distR="0" wp14:anchorId="36490937" wp14:editId="2AF35195">
             <wp:extent cx="144780" cy="137160"/>
             <wp:effectExtent l="0" t="0" r="7620" b="0"/>
             <wp:docPr id="28" name="Picture 28"/>
@@ -6330,7 +6779,6 @@
           <w:sz w:val="24"/>
           <w:szCs w:val="24"/>
         </w:rPr>
-        <w:lastRenderedPageBreak/>
         <w:t>Repeat above steps to add additional Data Creators</w:t>
       </w:r>
       <w:r>
@@ -6357,7 +6805,7 @@
           <w:lang w:val="en-US"/>
         </w:rPr>
         <w:drawing>
-          <wp:inline distT="0" distB="0" distL="0" distR="0" wp14:anchorId="6D351E91" wp14:editId="29E2A108">
+          <wp:inline distT="0" distB="0" distL="0" distR="0" wp14:anchorId="538D895C" wp14:editId="77DB6C27">
             <wp:extent cx="2103755" cy="1362710"/>
             <wp:effectExtent l="0" t="0" r="0" b="8890"/>
             <wp:docPr id="17" name="Picture 7"/>
@@ -6582,7 +7030,7 @@
           <w:lang w:val="en-US"/>
         </w:rPr>
         <w:drawing>
-          <wp:inline distT="0" distB="0" distL="0" distR="0" wp14:anchorId="4AB48414" wp14:editId="0A3BC265">
+          <wp:inline distT="0" distB="0" distL="0" distR="0" wp14:anchorId="37D11D4A" wp14:editId="6C5D62F1">
             <wp:extent cx="125992" cy="121920"/>
             <wp:effectExtent l="0" t="0" r="7620" b="0"/>
             <wp:docPr id="18" name="Picture 23"/>
@@ -6827,14 +7275,14 @@
           <w:color w:val="4F81BD" w:themeColor="accent1"/>
         </w:rPr>
       </w:pPr>
-      <w:bookmarkStart w:id="13" w:name="_Toc399411870"/>
+      <w:bookmarkStart w:id="53" w:name="_Toc399411870"/>
       <w:r>
         <w:rPr>
           <w:color w:val="4F81BD" w:themeColor="accent1"/>
         </w:rPr>
         <w:t>Remove Data Creator from a Crate</w:t>
       </w:r>
-      <w:bookmarkEnd w:id="13"/>
+      <w:bookmarkEnd w:id="53"/>
       <w:r>
         <w:rPr>
           <w:color w:val="4F81BD" w:themeColor="accent1"/>
@@ -6876,7 +7324,7 @@
           <w:lang w:val="en-US"/>
         </w:rPr>
         <w:drawing>
-          <wp:inline distT="0" distB="0" distL="0" distR="0">
+          <wp:inline distT="0" distB="0" distL="0" distR="0" wp14:anchorId="55A9A731" wp14:editId="687FF584">
             <wp:extent cx="88523" cy="107914"/>
             <wp:effectExtent l="0" t="0" r="6985" b="6985"/>
             <wp:docPr id="19" name="Picture 38"/>
@@ -6975,7 +7423,7 @@
           <w:color w:val="4F81BD" w:themeColor="accent1"/>
         </w:rPr>
       </w:pPr>
-      <w:bookmarkStart w:id="14" w:name="_Toc399411871"/>
+      <w:bookmarkStart w:id="54" w:name="_Toc399411871"/>
       <w:r>
         <w:rPr>
           <w:color w:val="4F81BD" w:themeColor="accent1"/>
@@ -7012,7 +7460,7 @@
         </w:rPr>
         <w:t>Add Grant information</w:t>
       </w:r>
-      <w:bookmarkEnd w:id="14"/>
+      <w:bookmarkEnd w:id="54"/>
     </w:p>
     <w:p>
       <w:pPr>
@@ -7212,6 +7660,7 @@
           <w:szCs w:val="24"/>
           <w:lang w:eastAsia="en-AU"/>
         </w:rPr>
+        <w:lastRenderedPageBreak/>
         <w:t>manual entry</w:t>
       </w:r>
       <w:r>
@@ -7276,7 +7725,6 @@
           <w:sz w:val="24"/>
           <w:szCs w:val="24"/>
         </w:rPr>
-        <w:lastRenderedPageBreak/>
         <w:t xml:space="preserve">12.1 </w:t>
       </w:r>
       <w:r>
@@ -7384,6 +7832,70 @@
         </w:numPr>
         <w:ind w:left="1080"/>
         <w:rPr>
+          <w:ins w:id="55" w:author="Peter Bugeia" w:date="2015-03-25T10:51:00Z"/>
+          <w:sz w:val="24"/>
+          <w:szCs w:val="24"/>
+        </w:rPr>
+      </w:pPr>
+      <w:ins w:id="56" w:author="Peter Bugeia" w:date="2015-03-25T10:51:00Z">
+        <w:r>
+          <w:rPr>
+            <w:sz w:val="24"/>
+            <w:szCs w:val="24"/>
+          </w:rPr>
+          <w:t>In the right-hand panel,</w:t>
+        </w:r>
+        <w:r>
+          <w:rPr>
+            <w:b/>
+            <w:sz w:val="24"/>
+            <w:szCs w:val="24"/>
+          </w:rPr>
+          <w:t xml:space="preserve"> Click on the Grants </w:t>
+        </w:r>
+        <w:r>
+          <w:rPr>
+            <w:sz w:val="24"/>
+            <w:szCs w:val="24"/>
+          </w:rPr>
+          <w:t>pull-down.</w:t>
+        </w:r>
+        <w:r>
+          <w:rPr>
+            <w:sz w:val="24"/>
+            <w:szCs w:val="24"/>
+          </w:rPr>
+          <w:t xml:space="preserve"> This will display the list of </w:t>
+        </w:r>
+      </w:ins>
+      <w:ins w:id="57" w:author="Peter Bugeia" w:date="2015-03-25T10:52:00Z">
+        <w:r>
+          <w:rPr>
+            <w:sz w:val="24"/>
+            <w:szCs w:val="24"/>
+          </w:rPr>
+          <w:t>Grants</w:t>
+        </w:r>
+      </w:ins>
+      <w:ins w:id="58" w:author="Peter Bugeia" w:date="2015-03-25T10:51:00Z">
+        <w:r>
+          <w:rPr>
+            <w:sz w:val="24"/>
+            <w:szCs w:val="24"/>
+          </w:rPr>
+          <w:t xml:space="preserve"> selected for this Crate. </w:t>
+        </w:r>
+      </w:ins>
+    </w:p>
+    <w:p>
+      <w:pPr>
+        <w:pStyle w:val="ColorfulList-Accent11"/>
+        <w:numPr>
+          <w:ilvl w:val="0"/>
+          <w:numId w:val="11"/>
+        </w:numPr>
+        <w:ind w:left="1080"/>
+        <w:rPr>
           <w:sz w:val="24"/>
           <w:szCs w:val="24"/>
         </w:rPr>
@@ -7456,6 +7968,7 @@
         </w:rPr>
         <w:t xml:space="preserve"> click </w:t>
       </w:r>
+      <w:proofErr w:type="gramStart"/>
       <w:r>
         <w:rPr>
           <w:sz w:val="24"/>
@@ -7471,6 +7984,7 @@
         </w:rPr>
         <w:t xml:space="preserve">  </w:t>
       </w:r>
+      <w:proofErr w:type="gramEnd"/>
       <w:r>
         <w:rPr>
           <w:b/>
@@ -7480,7 +7994,7 @@
           <w:lang w:val="en-US"/>
         </w:rPr>
         <w:drawing>
-          <wp:inline distT="0" distB="0" distL="0" distR="0" wp14:anchorId="79F7F181" wp14:editId="37F8EE34">
+          <wp:inline distT="0" distB="0" distL="0" distR="0" wp14:anchorId="0FFAA651" wp14:editId="1DCB3158">
             <wp:extent cx="114300" cy="95639"/>
             <wp:effectExtent l="0" t="0" r="0" b="0"/>
             <wp:docPr id="20" name="Picture 25"/>
@@ -7630,7 +8144,7 @@
           <w:lang w:val="en-US"/>
         </w:rPr>
         <w:drawing>
-          <wp:inline distT="0" distB="0" distL="0" distR="0" wp14:anchorId="63D722F8" wp14:editId="4F657B61">
+          <wp:inline distT="0" distB="0" distL="0" distR="0" wp14:anchorId="1730AE20" wp14:editId="4194BB18">
             <wp:extent cx="125992" cy="121920"/>
             <wp:effectExtent l="0" t="0" r="7620" b="0"/>
             <wp:docPr id="13" name="Picture 23"/>
@@ -7799,7 +8313,7 @@
           <w:lang w:val="en-US"/>
         </w:rPr>
         <w:drawing>
-          <wp:inline distT="0" distB="0" distL="0" distR="0">
+          <wp:inline distT="0" distB="0" distL="0" distR="0" wp14:anchorId="01DA6DC6" wp14:editId="33B2078B">
             <wp:extent cx="1899920" cy="843280"/>
             <wp:effectExtent l="0" t="0" r="5080" b="0"/>
             <wp:docPr id="22" name="Picture 29"/>
@@ -8054,7 +8568,7 @@
           <w:lang w:val="en-US"/>
         </w:rPr>
         <w:drawing>
-          <wp:inline distT="0" distB="0" distL="0" distR="0" wp14:anchorId="0494B370" wp14:editId="57B48E40">
+          <wp:inline distT="0" distB="0" distL="0" distR="0" wp14:anchorId="4FD82555" wp14:editId="321D0373">
             <wp:extent cx="125992" cy="121920"/>
             <wp:effectExtent l="0" t="0" r="7620" b="0"/>
             <wp:docPr id="14" name="Picture 23"/>
@@ -8354,7 +8868,7 @@
         </w:rPr>
         <w:t xml:space="preserve"> </w:t>
       </w:r>
-      <w:bookmarkStart w:id="15" w:name="_Toc399411872"/>
+      <w:bookmarkStart w:id="59" w:name="_Toc399411872"/>
       <w:r>
         <w:rPr>
           <w:color w:val="4F81BD" w:themeColor="accent1"/>
@@ -8385,7 +8899,7 @@
         </w:rPr>
         <w:t>tion</w:t>
       </w:r>
-      <w:bookmarkEnd w:id="15"/>
+      <w:bookmarkEnd w:id="59"/>
       <w:r>
         <w:rPr>
           <w:color w:val="4F81BD" w:themeColor="accent1"/>
@@ -8427,7 +8941,7 @@
           <w:lang w:val="en-US"/>
         </w:rPr>
         <w:drawing>
-          <wp:inline distT="0" distB="0" distL="0" distR="0" wp14:anchorId="3590287F" wp14:editId="766E6015">
+          <wp:inline distT="0" distB="0" distL="0" distR="0" wp14:anchorId="1E1A16E4" wp14:editId="69ECE093">
             <wp:extent cx="99060" cy="120759"/>
             <wp:effectExtent l="0" t="0" r="0" b="0"/>
             <wp:docPr id="24" name="Picture 39"/>
@@ -8535,7 +9049,7 @@
         </w:rPr>
         <w:t xml:space="preserve"> </w:t>
       </w:r>
-      <w:bookmarkStart w:id="16" w:name="_Toc399411873"/>
+      <w:bookmarkStart w:id="60" w:name="_Toc399411873"/>
       <w:r>
         <w:rPr>
           <w:color w:val="4F81BD" w:themeColor="accent1"/>
@@ -8548,7 +9062,7 @@
         </w:rPr>
         <w:t xml:space="preserve"> as a zip file</w:t>
       </w:r>
-      <w:bookmarkEnd w:id="16"/>
+      <w:bookmarkEnd w:id="60"/>
       <w:r>
         <w:rPr>
           <w:color w:val="4F81BD" w:themeColor="accent1"/>
@@ -8595,6 +9109,7 @@
           <w:sz w:val="24"/>
           <w:szCs w:val="24"/>
         </w:rPr>
+        <w:lastRenderedPageBreak/>
         <w:t>Click</w:t>
       </w:r>
       <w:r>
@@ -8612,7 +9127,7 @@
           <w:lang w:val="en-US"/>
         </w:rPr>
         <w:drawing>
-          <wp:inline distT="0" distB="0" distL="0" distR="0" wp14:anchorId="55B650CA" wp14:editId="4E462DA6">
+          <wp:inline distT="0" distB="0" distL="0" distR="0" wp14:anchorId="3F7046A3" wp14:editId="5152AFE2">
             <wp:extent cx="338590" cy="121920"/>
             <wp:effectExtent l="0" t="0" r="4445" b="0"/>
             <wp:docPr id="25" name="Picture 31"/>
@@ -8738,7 +9253,7 @@
           <w:lang w:val="en-US"/>
         </w:rPr>
         <w:drawing>
-          <wp:inline distT="0" distB="0" distL="0" distR="0" wp14:anchorId="75521217" wp14:editId="688D05EC">
+          <wp:inline distT="0" distB="0" distL="0" distR="0" wp14:anchorId="6C3254AE" wp14:editId="61E78069">
             <wp:extent cx="151393" cy="91440"/>
             <wp:effectExtent l="0" t="0" r="1270" b="3810"/>
             <wp:docPr id="26" name="Picture 32"/>
@@ -8860,18 +9375,18 @@
       <w:pPr>
         <w:ind w:left="720"/>
         <w:rPr>
-          <w:i/>
-          <w:color w:val="4F81BD" w:themeColor="accent1"/>
-          <w:sz w:val="24"/>
-          <w:szCs w:val="24"/>
-        </w:rPr>
-      </w:pPr>
-      <w:r>
-        <w:rPr>
-          <w:sz w:val="24"/>
-          <w:szCs w:val="24"/>
-        </w:rPr>
-        <w:lastRenderedPageBreak/>
+          <w:ins w:id="61" w:author="Peter Bugeia" w:date="2015-03-25T11:06:00Z"/>
+          <w:i/>
+          <w:color w:val="4F81BD" w:themeColor="accent1"/>
+          <w:sz w:val="24"/>
+          <w:szCs w:val="24"/>
+        </w:rPr>
+      </w:pPr>
+      <w:r>
+        <w:rPr>
+          <w:sz w:val="24"/>
+          <w:szCs w:val="24"/>
+        </w:rPr>
         <w:sym w:font="Webdings" w:char="F069"/>
       </w:r>
       <w:r>
@@ -8933,8 +9448,168 @@
           <w:sz w:val="24"/>
           <w:szCs w:val="24"/>
         </w:rPr>
-        <w:t xml:space="preserve"> The zip file will also contain a README.html file which provides originating information about your crate, i.e. metadata associated with your crate and its contents.</w:t>
-      </w:r>
+        <w:t xml:space="preserve"> The zip file will also contain a README.html </w:t>
+      </w:r>
+      <w:proofErr w:type="gramStart"/>
+      <w:r>
+        <w:rPr>
+          <w:i/>
+          <w:color w:val="4F81BD" w:themeColor="accent1"/>
+          <w:sz w:val="24"/>
+          <w:szCs w:val="24"/>
+        </w:rPr>
+        <w:t>file which</w:t>
+      </w:r>
+      <w:proofErr w:type="gramEnd"/>
+      <w:r>
+        <w:rPr>
+          <w:i/>
+          <w:color w:val="4F81BD" w:themeColor="accent1"/>
+          <w:sz w:val="24"/>
+          <w:szCs w:val="24"/>
+        </w:rPr>
+        <w:t xml:space="preserve"> provides originating information about your crate, i.e. metadata associated with your crate and its contents.</w:t>
+      </w:r>
+    </w:p>
+    <w:p>
+      <w:pPr>
+        <w:ind w:left="720"/>
+        <w:rPr>
+          <w:i/>
+          <w:color w:val="4F81BD" w:themeColor="accent1"/>
+          <w:sz w:val="24"/>
+          <w:szCs w:val="24"/>
+        </w:rPr>
+        <w:pPrChange w:id="62" w:author="Peter Bugeia" w:date="2015-03-25T11:09:00Z">
+          <w:pPr>
+            <w:ind w:left="720"/>
+          </w:pPr>
+        </w:pPrChange>
+      </w:pPr>
+      <w:ins w:id="63" w:author="Peter Bugeia" w:date="2015-03-25T11:06:00Z">
+        <w:r>
+          <w:rPr>
+            <w:sz w:val="24"/>
+            <w:szCs w:val="24"/>
+          </w:rPr>
+          <w:sym w:font="Webdings" w:char="F069"/>
+        </w:r>
+        <w:r>
+          <w:rPr>
+            <w:sz w:val="24"/>
+            <w:szCs w:val="24"/>
+          </w:rPr>
+          <w:t xml:space="preserve"> </w:t>
+        </w:r>
+        <w:r>
+          <w:rPr>
+            <w:i/>
+            <w:color w:val="4F81BD" w:themeColor="accent1"/>
+            <w:sz w:val="24"/>
+            <w:szCs w:val="24"/>
+          </w:rPr>
+          <w:t xml:space="preserve">If the size of the crate exceeds the </w:t>
+        </w:r>
+      </w:ins>
+      <w:ins w:id="64" w:author="Peter Bugeia" w:date="2015-03-25T11:15:00Z">
+        <w:r>
+          <w:rPr>
+            <w:i/>
+            <w:color w:val="4F81BD" w:themeColor="accent1"/>
+            <w:sz w:val="24"/>
+            <w:szCs w:val="24"/>
+          </w:rPr>
+          <w:t>‘</w:t>
+        </w:r>
+      </w:ins>
+      <w:proofErr w:type="spellStart"/>
+      <w:ins w:id="65" w:author="Peter Bugeia" w:date="2015-03-25T11:06:00Z">
+        <w:r>
+          <w:rPr>
+            <w:i/>
+            <w:color w:val="4F81BD" w:themeColor="accent1"/>
+            <w:sz w:val="24"/>
+            <w:szCs w:val="24"/>
+          </w:rPr>
+          <w:t>max_zip</w:t>
+        </w:r>
+      </w:ins>
+      <w:ins w:id="66" w:author="Peter Bugeia" w:date="2015-03-25T11:08:00Z">
+        <w:r>
+          <w:rPr>
+            <w:i/>
+            <w:color w:val="4F81BD" w:themeColor="accent1"/>
+            <w:sz w:val="24"/>
+            <w:szCs w:val="24"/>
+          </w:rPr>
+          <w:t>_</w:t>
+        </w:r>
+        <w:proofErr w:type="gramStart"/>
+        <w:r>
+          <w:rPr>
+            <w:i/>
+            <w:color w:val="4F81BD" w:themeColor="accent1"/>
+            <w:sz w:val="24"/>
+            <w:szCs w:val="24"/>
+          </w:rPr>
+          <w:t>mb</w:t>
+        </w:r>
+      </w:ins>
+      <w:proofErr w:type="spellEnd"/>
+      <w:ins w:id="67" w:author="Peter Bugeia" w:date="2015-03-25T11:15:00Z">
+        <w:r>
+          <w:rPr>
+            <w:i/>
+            <w:color w:val="4F81BD" w:themeColor="accent1"/>
+            <w:sz w:val="24"/>
+            <w:szCs w:val="24"/>
+          </w:rPr>
+          <w:t>’</w:t>
+        </w:r>
+      </w:ins>
+      <w:ins w:id="68" w:author="Peter Bugeia" w:date="2015-03-25T11:08:00Z">
+        <w:r>
+          <w:rPr>
+            <w:i/>
+            <w:color w:val="4F81BD" w:themeColor="accent1"/>
+            <w:sz w:val="24"/>
+            <w:szCs w:val="24"/>
+          </w:rPr>
+          <w:t xml:space="preserve">  system</w:t>
+        </w:r>
+        <w:proofErr w:type="gramEnd"/>
+        <w:r>
+          <w:rPr>
+            <w:i/>
+            <w:color w:val="4F81BD" w:themeColor="accent1"/>
+            <w:sz w:val="24"/>
+            <w:szCs w:val="24"/>
+          </w:rPr>
+          <w:t xml:space="preserve"> configuration parameter, the zip button will be greyed out and you will not be able to download a zip file of the cr</w:t>
+        </w:r>
+      </w:ins>
+      <w:ins w:id="69" w:author="Peter Bugeia" w:date="2015-03-25T11:09:00Z">
+        <w:r>
+          <w:rPr>
+            <w:i/>
+            <w:color w:val="4F81BD" w:themeColor="accent1"/>
+            <w:sz w:val="24"/>
+            <w:szCs w:val="24"/>
+          </w:rPr>
+          <w:t>a</w:t>
+        </w:r>
+      </w:ins>
+      <w:ins w:id="70" w:author="Peter Bugeia" w:date="2015-03-25T11:08:00Z">
+        <w:r>
+          <w:rPr>
+            <w:i/>
+            <w:color w:val="4F81BD" w:themeColor="accent1"/>
+            <w:sz w:val="24"/>
+            <w:szCs w:val="24"/>
+          </w:rPr>
+          <w:t>te.</w:t>
+        </w:r>
+      </w:ins>
     </w:p>
     <w:p>
       <w:pPr>
@@ -8947,7 +9622,7 @@
           <w:color w:val="4F81BD" w:themeColor="accent1"/>
         </w:rPr>
       </w:pPr>
-      <w:bookmarkStart w:id="17" w:name="_Toc399411874"/>
+      <w:bookmarkStart w:id="71" w:name="_Toc399411874"/>
       <w:r>
         <w:rPr>
           <w:color w:val="4F81BD" w:themeColor="accent1"/>
@@ -8980,7 +9655,7 @@
         </w:rPr>
         <w:t xml:space="preserve"> file</w:t>
       </w:r>
-      <w:bookmarkEnd w:id="17"/>
+      <w:bookmarkEnd w:id="71"/>
       <w:r>
         <w:rPr>
           <w:color w:val="E36C0A"/>
@@ -9044,7 +9719,7 @@
           <w:lang w:val="en-US"/>
         </w:rPr>
         <w:drawing>
-          <wp:inline distT="0" distB="0" distL="0" distR="0" wp14:anchorId="58421060" wp14:editId="797B0A03">
+          <wp:inline distT="0" distB="0" distL="0" distR="0" wp14:anchorId="093616E3" wp14:editId="7B18B4AA">
             <wp:extent cx="338590" cy="121920"/>
             <wp:effectExtent l="0" t="0" r="4445" b="0"/>
             <wp:docPr id="9" name="Picture 31"/>
@@ -9170,7 +9845,7 @@
           <w:lang w:val="en-US"/>
         </w:rPr>
         <w:drawing>
-          <wp:inline distT="0" distB="0" distL="0" distR="0">
+          <wp:inline distT="0" distB="0" distL="0" distR="0" wp14:anchorId="7DD7D26B" wp14:editId="5BB04C07">
             <wp:extent cx="281940" cy="126387"/>
             <wp:effectExtent l="0" t="0" r="3810" b="6985"/>
             <wp:docPr id="21" name="Picture 21"/>
@@ -9296,6 +9971,7 @@
       <w:pPr>
         <w:ind w:left="720"/>
         <w:rPr>
+          <w:ins w:id="72" w:author="Peter Bugeia" w:date="2015-03-25T11:12:00Z"/>
           <w:i/>
           <w:color w:val="4F81BD" w:themeColor="accent1"/>
           <w:sz w:val="24"/>
@@ -9385,6 +10061,146 @@
         </w:rPr>
         <w:t xml:space="preserve"> format.</w:t>
       </w:r>
+    </w:p>
+    <w:p>
+      <w:pPr>
+        <w:ind w:left="720"/>
+        <w:rPr>
+          <w:i/>
+          <w:color w:val="4F81BD" w:themeColor="accent1"/>
+          <w:sz w:val="24"/>
+          <w:szCs w:val="24"/>
+        </w:rPr>
+      </w:pPr>
+      <w:ins w:id="73" w:author="Peter Bugeia" w:date="2015-03-25T11:12:00Z">
+        <w:r>
+          <w:rPr>
+            <w:sz w:val="24"/>
+            <w:szCs w:val="24"/>
+          </w:rPr>
+          <w:sym w:font="Webdings" w:char="F069"/>
+        </w:r>
+        <w:r>
+          <w:rPr>
+            <w:sz w:val="24"/>
+            <w:szCs w:val="24"/>
+          </w:rPr>
+          <w:t xml:space="preserve"> </w:t>
+        </w:r>
+        <w:r>
+          <w:rPr>
+            <w:i/>
+            <w:color w:val="4F81BD" w:themeColor="accent1"/>
+            <w:sz w:val="24"/>
+            <w:szCs w:val="24"/>
+          </w:rPr>
+          <w:t>Th</w:t>
+        </w:r>
+        <w:r>
+          <w:rPr>
+            <w:i/>
+            <w:color w:val="4F81BD" w:themeColor="accent1"/>
+            <w:sz w:val="24"/>
+            <w:szCs w:val="24"/>
+          </w:rPr>
+          <w:t xml:space="preserve">e </w:t>
+        </w:r>
+        <w:proofErr w:type="spellStart"/>
+        <w:r>
+          <w:rPr>
+            <w:i/>
+            <w:color w:val="4F81BD" w:themeColor="accent1"/>
+            <w:sz w:val="24"/>
+            <w:szCs w:val="24"/>
+          </w:rPr>
+          <w:t>ePUB</w:t>
+        </w:r>
+        <w:proofErr w:type="spellEnd"/>
+        <w:r>
+          <w:rPr>
+            <w:i/>
+            <w:color w:val="4F81BD" w:themeColor="accent1"/>
+            <w:sz w:val="24"/>
+            <w:szCs w:val="24"/>
+          </w:rPr>
+          <w:t xml:space="preserve"> button </w:t>
+        </w:r>
+      </w:ins>
+      <w:ins w:id="74" w:author="Peter Bugeia" w:date="2015-03-25T11:17:00Z">
+        <w:r>
+          <w:rPr>
+            <w:i/>
+            <w:color w:val="4F81BD" w:themeColor="accent1"/>
+            <w:sz w:val="24"/>
+            <w:szCs w:val="24"/>
+          </w:rPr>
+          <w:t xml:space="preserve">won’t be visible </w:t>
+        </w:r>
+      </w:ins>
+      <w:ins w:id="75" w:author="Peter Bugeia" w:date="2015-03-25T11:12:00Z">
+        <w:r>
+          <w:rPr>
+            <w:i/>
+            <w:color w:val="4F81BD" w:themeColor="accent1"/>
+            <w:sz w:val="24"/>
+            <w:szCs w:val="24"/>
+          </w:rPr>
+          <w:t>if</w:t>
+        </w:r>
+        <w:r>
+          <w:rPr>
+            <w:i/>
+            <w:color w:val="4F81BD" w:themeColor="accent1"/>
+            <w:sz w:val="24"/>
+            <w:szCs w:val="24"/>
+          </w:rPr>
+          <w:t xml:space="preserve"> the </w:t>
+        </w:r>
+      </w:ins>
+      <w:ins w:id="76" w:author="Peter Bugeia" w:date="2015-03-25T11:15:00Z">
+        <w:r>
+          <w:rPr>
+            <w:i/>
+            <w:color w:val="4F81BD" w:themeColor="accent1"/>
+            <w:sz w:val="24"/>
+            <w:szCs w:val="24"/>
+          </w:rPr>
+          <w:t>‘</w:t>
+        </w:r>
+      </w:ins>
+      <w:ins w:id="77" w:author="Peter Bugeia" w:date="2015-03-25T11:14:00Z">
+        <w:r>
+          <w:rPr>
+            <w:i/>
+            <w:color w:val="4F81BD" w:themeColor="accent1"/>
+            <w:sz w:val="24"/>
+            <w:szCs w:val="24"/>
+          </w:rPr>
+          <w:t>previews</w:t>
+        </w:r>
+      </w:ins>
+      <w:ins w:id="78" w:author="Peter Bugeia" w:date="2015-03-25T11:15:00Z">
+        <w:r>
+          <w:rPr>
+            <w:i/>
+            <w:color w:val="4F81BD" w:themeColor="accent1"/>
+            <w:sz w:val="24"/>
+            <w:szCs w:val="24"/>
+          </w:rPr>
+          <w:t>’ system</w:t>
+        </w:r>
+      </w:ins>
+      <w:ins w:id="79" w:author="Peter Bugeia" w:date="2015-03-25T11:14:00Z">
+        <w:r>
+          <w:rPr>
+            <w:i/>
+            <w:color w:val="4F81BD" w:themeColor="accent1"/>
+            <w:sz w:val="24"/>
+            <w:szCs w:val="24"/>
+          </w:rPr>
+          <w:t xml:space="preserve"> configuration parameter is set to ‘off’.</w:t>
+        </w:r>
+      </w:ins>
     </w:p>
     <w:p>
       <w:pPr>
@@ -9397,14 +10213,14 @@
           <w:color w:val="4F81BD" w:themeColor="accent1"/>
         </w:rPr>
       </w:pPr>
-      <w:bookmarkStart w:id="18" w:name="_Toc399411875"/>
+      <w:bookmarkStart w:id="80" w:name="_Toc399411875"/>
       <w:r>
         <w:rPr>
           <w:color w:val="4F81BD" w:themeColor="accent1"/>
         </w:rPr>
         <w:t>Delete a Crate</w:t>
       </w:r>
-      <w:bookmarkEnd w:id="18"/>
+      <w:bookmarkEnd w:id="80"/>
     </w:p>
     <w:p>
       <w:pPr>
@@ -9449,6 +10265,7 @@
         </w:rPr>
         <w:t xml:space="preserve">Click </w:t>
       </w:r>
+      <w:proofErr w:type="gramStart"/>
       <w:r>
         <w:rPr>
           <w:sz w:val="24"/>
@@ -9456,13 +10273,14 @@
         </w:rPr>
         <w:t xml:space="preserve">the  </w:t>
       </w:r>
+      <w:proofErr w:type="gramEnd"/>
       <w:r>
         <w:rPr>
           <w:noProof/>
           <w:lang w:val="en-US"/>
         </w:rPr>
         <w:drawing>
-          <wp:inline distT="0" distB="0" distL="0" distR="0" wp14:anchorId="449929CD" wp14:editId="42E56D45">
+          <wp:inline distT="0" distB="0" distL="0" distR="0" wp14:anchorId="15619DCF" wp14:editId="5CEFCBF0">
             <wp:extent cx="310722" cy="132949"/>
             <wp:effectExtent l="0" t="0" r="0" b="635"/>
             <wp:docPr id="27" name="Picture 33"/>
@@ -9515,7 +10333,23 @@
           <w:sz w:val="24"/>
           <w:szCs w:val="24"/>
         </w:rPr>
-        <w:t xml:space="preserve"> button and a pop-up box will prompt you if there is content in your crate</w:t>
+        <w:t xml:space="preserve"> button and a pop-up </w:t>
+      </w:r>
+      <w:ins w:id="81" w:author="Peter Bugeia" w:date="2015-03-25T11:18:00Z">
+        <w:r>
+          <w:rPr>
+            <w:sz w:val="24"/>
+            <w:szCs w:val="24"/>
+          </w:rPr>
+          <w:t xml:space="preserve">confirmation </w:t>
+        </w:r>
+      </w:ins>
+      <w:r>
+        <w:rPr>
+          <w:sz w:val="24"/>
+          <w:szCs w:val="24"/>
+        </w:rPr>
+        <w:t>box will prompt you if there is content in your crate</w:t>
       </w:r>
     </w:p>
     <w:p>
@@ -9576,7 +10410,7 @@
         </w:rPr>
         <w:t xml:space="preserve"> </w:t>
       </w:r>
-      <w:bookmarkStart w:id="19" w:name="_Toc399411876"/>
+      <w:bookmarkStart w:id="82" w:name="_Toc399411876"/>
       <w:r>
         <w:rPr>
           <w:color w:val="4F81BD" w:themeColor="accent1"/>
@@ -9601,7 +10435,7 @@
         </w:rPr>
         <w:t xml:space="preserve"> Crate</w:t>
       </w:r>
-      <w:bookmarkEnd w:id="19"/>
+      <w:bookmarkEnd w:id="82"/>
     </w:p>
     <w:p/>
     <w:p>
@@ -9652,7 +10486,7 @@
           <w:lang w:val="en-US"/>
         </w:rPr>
         <w:drawing>
-          <wp:inline distT="0" distB="0" distL="0" distR="0">
+          <wp:inline distT="0" distB="0" distL="0" distR="0" wp14:anchorId="766FA9CD" wp14:editId="34D201BA">
             <wp:extent cx="378939" cy="121920"/>
             <wp:effectExtent l="0" t="0" r="2540" b="0"/>
             <wp:docPr id="7" name="Picture 7"/>
@@ -10084,7 +10918,7 @@
           <w:color w:val="4F81BD" w:themeColor="accent1"/>
         </w:rPr>
       </w:pPr>
-      <w:bookmarkStart w:id="20" w:name="_Toc399411877"/>
+      <w:bookmarkStart w:id="83" w:name="_Toc399411877"/>
       <w:r>
         <w:rPr>
           <w:color w:val="4F81BD" w:themeColor="accent1"/>
@@ -10098,7 +10932,7 @@
         </w:rPr>
         <w:t xml:space="preserve"> a Crate</w:t>
       </w:r>
-      <w:bookmarkEnd w:id="20"/>
+      <w:bookmarkEnd w:id="83"/>
       <w:r>
         <w:rPr>
           <w:color w:val="4F81BD" w:themeColor="accent1"/>
@@ -10134,6 +10968,7 @@
           <w:numId w:val="12"/>
         </w:numPr>
         <w:rPr>
+          <w:ins w:id="84" w:author="Peter Bugeia" w:date="2015-03-25T11:44:00Z"/>
           <w:sz w:val="24"/>
           <w:szCs w:val="24"/>
         </w:rPr>
@@ -10152,8 +10987,17 @@
           <w:sz w:val="24"/>
           <w:szCs w:val="24"/>
         </w:rPr>
-        <w:t xml:space="preserve"> the  </w:t>
-      </w:r>
+        <w:t xml:space="preserve"> </w:t>
+      </w:r>
+      <w:proofErr w:type="gramStart"/>
+      <w:r>
+        <w:rPr>
+          <w:sz w:val="24"/>
+          <w:szCs w:val="24"/>
+        </w:rPr>
+        <w:t xml:space="preserve">the  </w:t>
+      </w:r>
+      <w:proofErr w:type="gramEnd"/>
       <w:r>
         <w:rPr>
           <w:noProof/>
@@ -10162,7 +11006,7 @@
           <w:lang w:val="en-US"/>
         </w:rPr>
         <w:drawing>
-          <wp:inline distT="0" distB="0" distL="0" distR="0" wp14:anchorId="10EAD649" wp14:editId="1C2B6BF7">
+          <wp:inline distT="0" distB="0" distL="0" distR="0" wp14:anchorId="779917E8" wp14:editId="4737093B">
             <wp:extent cx="335280" cy="134883"/>
             <wp:effectExtent l="0" t="0" r="7620" b="0"/>
             <wp:docPr id="12" name="Picture 12"/>
@@ -10267,109 +11111,71 @@
     <w:p>
       <w:pPr>
         <w:pStyle w:val="ColorfulList-Accent11"/>
-        <w:numPr>
-          <w:ilvl w:val="0"/>
-          <w:numId w:val="12"/>
-        </w:numPr>
-        <w:rPr>
-          <w:sz w:val="24"/>
-          <w:szCs w:val="24"/>
-        </w:rPr>
-      </w:pPr>
-      <w:r>
-        <w:rPr>
-          <w:b/>
-          <w:i/>
-          <w:sz w:val="24"/>
-          <w:szCs w:val="24"/>
-        </w:rPr>
-        <w:t xml:space="preserve">Click </w:t>
-      </w:r>
-      <w:r>
-        <w:rPr>
-          <w:sz w:val="24"/>
-          <w:szCs w:val="24"/>
-        </w:rPr>
-        <w:t>the</w:t>
-      </w:r>
-      <w:r>
-        <w:rPr>
-          <w:b/>
-          <w:i/>
-          <w:sz w:val="24"/>
-          <w:szCs w:val="24"/>
-        </w:rPr>
-        <w:t xml:space="preserve"> </w:t>
-      </w:r>
-      <w:r>
-        <w:rPr>
-          <w:b/>
-          <w:i/>
-          <w:noProof/>
-          <w:sz w:val="24"/>
-          <w:szCs w:val="24"/>
-          <w:lang w:eastAsia="en-AU"/>
-        </w:rPr>
-        <w:t>Publish</w:t>
-      </w:r>
-      <w:r>
-        <w:rPr>
-          <w:b/>
-          <w:i/>
-          <w:sz w:val="24"/>
-          <w:szCs w:val="24"/>
-        </w:rPr>
-        <w:t xml:space="preserve"> </w:t>
-      </w:r>
-      <w:r>
-        <w:rPr>
-          <w:i/>
-          <w:sz w:val="24"/>
-          <w:szCs w:val="24"/>
-        </w:rPr>
-        <w:t>button</w:t>
-      </w:r>
-      <w:r>
-        <w:rPr>
-          <w:sz w:val="24"/>
-          <w:szCs w:val="24"/>
-        </w:rPr>
-        <w:t xml:space="preserve"> and </w:t>
-      </w:r>
-      <w:r>
-        <w:rPr>
-          <w:i/>
-          <w:sz w:val="24"/>
-          <w:szCs w:val="24"/>
-        </w:rPr>
-        <w:t xml:space="preserve">a </w:t>
-      </w:r>
-      <w:r>
-        <w:rPr>
-          <w:b/>
-          <w:i/>
-          <w:sz w:val="24"/>
-          <w:szCs w:val="24"/>
-        </w:rPr>
-        <w:t>P</w:t>
-      </w:r>
-      <w:r>
-        <w:rPr>
-          <w:b/>
-          <w:i/>
-          <w:sz w:val="24"/>
-          <w:szCs w:val="24"/>
-        </w:rPr>
-        <w:t xml:space="preserve">ublish Confirmation </w:t>
-      </w:r>
-      <w:r>
-        <w:rPr>
-          <w:i/>
-          <w:sz w:val="24"/>
-          <w:szCs w:val="24"/>
-        </w:rPr>
-        <w:t>pop-up will appear on your screen</w:t>
-      </w:r>
+        <w:rPr>
+          <w:ins w:id="85" w:author="Peter Bugeia" w:date="2015-03-25T11:41:00Z"/>
+          <w:color w:val="4F81BD" w:themeColor="accent1"/>
+          <w:sz w:val="24"/>
+          <w:szCs w:val="24"/>
+          <w:rPrChange w:id="86" w:author="Peter Bugeia" w:date="2015-03-25T11:51:00Z">
+            <w:rPr>
+              <w:ins w:id="87" w:author="Peter Bugeia" w:date="2015-03-25T11:41:00Z"/>
+              <w:sz w:val="24"/>
+              <w:szCs w:val="24"/>
+            </w:rPr>
+          </w:rPrChange>
+        </w:rPr>
+        <w:pPrChange w:id="88" w:author="Peter Bugeia" w:date="2015-03-25T11:51:00Z">
+          <w:pPr>
+            <w:pStyle w:val="ColorfulList-Accent11"/>
+            <w:numPr>
+              <w:numId w:val="12"/>
+            </w:numPr>
+            <w:ind w:left="1080" w:hanging="360"/>
+          </w:pPr>
+        </w:pPrChange>
+      </w:pPr>
+      <w:ins w:id="89" w:author="Peter Bugeia" w:date="2015-03-25T11:44:00Z">
+        <w:r>
+          <w:rPr>
+            <w:sz w:val="24"/>
+            <w:szCs w:val="24"/>
+          </w:rPr>
+          <w:sym w:font="Webdings" w:char="F069"/>
+        </w:r>
+        <w:r>
+          <w:rPr>
+            <w:sz w:val="24"/>
+            <w:szCs w:val="24"/>
+          </w:rPr>
+          <w:t xml:space="preserve"> </w:t>
+        </w:r>
+        <w:r>
+          <w:rPr>
+            <w:color w:val="4F81BD" w:themeColor="accent1"/>
+            <w:sz w:val="24"/>
+            <w:szCs w:val="24"/>
+          </w:rPr>
+          <w:t xml:space="preserve">A consistency check will be run automatically and the results will be displayed in the Publish </w:t>
+        </w:r>
+        <w:proofErr w:type="gramStart"/>
+        <w:r>
+          <w:rPr>
+            <w:color w:val="4F81BD" w:themeColor="accent1"/>
+            <w:sz w:val="24"/>
+            <w:szCs w:val="24"/>
+          </w:rPr>
+          <w:t>Crate  pop</w:t>
+        </w:r>
+        <w:proofErr w:type="gramEnd"/>
+        <w:r>
+          <w:rPr>
+            <w:color w:val="4F81BD" w:themeColor="accent1"/>
+            <w:sz w:val="24"/>
+            <w:szCs w:val="24"/>
+          </w:rPr>
+          <w:t>-up screen.</w:t>
+        </w:r>
+      </w:ins>
     </w:p>
     <w:p>
       <w:pPr>
@@ -10379,6 +11185,713 @@
           <w:numId w:val="12"/>
         </w:numPr>
         <w:rPr>
+          <w:ins w:id="90" w:author="Peter Bugeia" w:date="2015-03-25T11:51:00Z"/>
+          <w:sz w:val="24"/>
+          <w:szCs w:val="24"/>
+          <w:rPrChange w:id="91" w:author="Peter Bugeia" w:date="2015-03-25T11:51:00Z">
+            <w:rPr>
+              <w:ins w:id="92" w:author="Peter Bugeia" w:date="2015-03-25T11:51:00Z"/>
+              <w:b/>
+              <w:i/>
+              <w:sz w:val="24"/>
+              <w:szCs w:val="24"/>
+            </w:rPr>
+          </w:rPrChange>
+        </w:rPr>
+      </w:pPr>
+      <w:ins w:id="93" w:author="Peter Bugeia" w:date="2015-03-25T11:51:00Z">
+        <w:r>
+          <w:rPr>
+            <w:b/>
+            <w:i/>
+            <w:sz w:val="24"/>
+            <w:szCs w:val="24"/>
+            <w:rPrChange w:id="94" w:author="Peter Bugeia" w:date="2015-03-25T11:52:00Z">
+              <w:rPr>
+                <w:sz w:val="24"/>
+                <w:szCs w:val="24"/>
+              </w:rPr>
+            </w:rPrChange>
+          </w:rPr>
+          <w:t>Choose the “Publish to” option</w:t>
+        </w:r>
+        <w:r>
+          <w:rPr>
+            <w:sz w:val="24"/>
+            <w:szCs w:val="24"/>
+          </w:rPr>
+          <w:t xml:space="preserve">, either </w:t>
+        </w:r>
+      </w:ins>
+      <w:ins w:id="95" w:author="Peter Bugeia" w:date="2015-03-25T11:52:00Z">
+        <w:r>
+          <w:rPr>
+            <w:sz w:val="24"/>
+            <w:szCs w:val="24"/>
+          </w:rPr>
+          <w:t xml:space="preserve">“Published Open Access” or “Mediated Access”. </w:t>
+        </w:r>
+        <w:proofErr w:type="gramStart"/>
+        <w:r>
+          <w:rPr>
+            <w:sz w:val="24"/>
+            <w:szCs w:val="24"/>
+          </w:rPr>
+          <w:t>This option will</w:t>
+        </w:r>
+        <w:proofErr w:type="gramEnd"/>
+        <w:r>
+          <w:rPr>
+            <w:sz w:val="24"/>
+            <w:szCs w:val="24"/>
+          </w:rPr>
+          <w:t xml:space="preserve"> </w:t>
+        </w:r>
+        <w:proofErr w:type="spellStart"/>
+        <w:r>
+          <w:rPr>
+            <w:sz w:val="24"/>
+            <w:szCs w:val="24"/>
+          </w:rPr>
+          <w:t>determne</w:t>
+        </w:r>
+        <w:proofErr w:type="spellEnd"/>
+        <w:r>
+          <w:rPr>
+            <w:sz w:val="24"/>
+            <w:szCs w:val="24"/>
+          </w:rPr>
+          <w:t xml:space="preserve"> which </w:t>
+        </w:r>
+        <w:proofErr w:type="spellStart"/>
+        <w:r>
+          <w:rPr>
+            <w:sz w:val="24"/>
+            <w:szCs w:val="24"/>
+          </w:rPr>
+          <w:t>Owncloud</w:t>
+        </w:r>
+        <w:proofErr w:type="spellEnd"/>
+        <w:r>
+          <w:rPr>
+            <w:sz w:val="24"/>
+            <w:szCs w:val="24"/>
+          </w:rPr>
+          <w:t xml:space="preserve"> </w:t>
+        </w:r>
+      </w:ins>
+      <w:ins w:id="96" w:author="Peter Bugeia" w:date="2015-03-25T11:53:00Z">
+        <w:r>
+          <w:rPr>
+            <w:sz w:val="24"/>
+            <w:szCs w:val="24"/>
+          </w:rPr>
+          <w:t xml:space="preserve">‘publications’ </w:t>
+        </w:r>
+      </w:ins>
+      <w:ins w:id="97" w:author="Peter Bugeia" w:date="2015-03-25T11:52:00Z">
+        <w:r>
+          <w:rPr>
+            <w:sz w:val="24"/>
+            <w:szCs w:val="24"/>
+          </w:rPr>
+          <w:t xml:space="preserve">folder the </w:t>
+        </w:r>
+      </w:ins>
+      <w:ins w:id="98" w:author="Peter Bugeia" w:date="2015-03-25T11:53:00Z">
+        <w:r>
+          <w:rPr>
+            <w:sz w:val="24"/>
+            <w:szCs w:val="24"/>
+          </w:rPr>
+          <w:t>crate will be published to.</w:t>
+        </w:r>
+      </w:ins>
+    </w:p>
+    <w:p>
+      <w:pPr>
+        <w:pStyle w:val="ColorfulList-Accent11"/>
+        <w:numPr>
+          <w:ilvl w:val="0"/>
+          <w:numId w:val="12"/>
+        </w:numPr>
+        <w:rPr>
+          <w:ins w:id="99" w:author="Peter Bugeia" w:date="2015-03-25T11:38:00Z"/>
+          <w:sz w:val="24"/>
+          <w:szCs w:val="24"/>
+        </w:rPr>
+      </w:pPr>
+      <w:ins w:id="100" w:author="Peter Bugeia" w:date="2015-03-25T11:41:00Z">
+        <w:r>
+          <w:rPr>
+            <w:b/>
+            <w:i/>
+            <w:sz w:val="24"/>
+            <w:szCs w:val="24"/>
+          </w:rPr>
+          <w:t xml:space="preserve">Click the “Publish as a bag” box </w:t>
+        </w:r>
+        <w:r>
+          <w:rPr>
+            <w:sz w:val="24"/>
+            <w:szCs w:val="24"/>
+            <w:rPrChange w:id="101" w:author="Peter Bugeia" w:date="2015-03-25T11:42:00Z">
+              <w:rPr>
+                <w:b/>
+                <w:i/>
+                <w:sz w:val="24"/>
+                <w:szCs w:val="24"/>
+              </w:rPr>
+            </w:rPrChange>
+          </w:rPr>
+          <w:t>if</w:t>
+        </w:r>
+      </w:ins>
+      <w:ins w:id="102" w:author="Peter Bugeia" w:date="2015-03-25T11:42:00Z">
+        <w:r>
+          <w:rPr>
+            <w:sz w:val="24"/>
+            <w:szCs w:val="24"/>
+            <w:rPrChange w:id="103" w:author="Peter Bugeia" w:date="2015-03-25T11:42:00Z">
+              <w:rPr>
+                <w:b/>
+                <w:i/>
+                <w:sz w:val="24"/>
+                <w:szCs w:val="24"/>
+              </w:rPr>
+            </w:rPrChange>
+          </w:rPr>
+          <w:t xml:space="preserve"> you don’t want to create a zip file</w:t>
+        </w:r>
+        <w:r>
+          <w:rPr>
+            <w:sz w:val="24"/>
+            <w:szCs w:val="24"/>
+          </w:rPr>
+          <w:t xml:space="preserve"> during the Publish process.</w:t>
+        </w:r>
+      </w:ins>
+      <w:ins w:id="104" w:author="Peter Bugeia" w:date="2015-03-25T11:41:00Z">
+        <w:r>
+          <w:rPr>
+            <w:b/>
+            <w:i/>
+            <w:sz w:val="24"/>
+            <w:szCs w:val="24"/>
+          </w:rPr>
+          <w:t xml:space="preserve"> </w:t>
+        </w:r>
+      </w:ins>
+    </w:p>
+    <w:p>
+      <w:pPr>
+        <w:pStyle w:val="ColorfulList-Accent11"/>
+        <w:rPr>
+          <w:ins w:id="105" w:author="Peter Bugeia" w:date="2015-03-25T11:45:00Z"/>
+          <w:sz w:val="24"/>
+          <w:szCs w:val="24"/>
+          <w:rPrChange w:id="106" w:author="Peter Bugeia" w:date="2015-03-25T11:45:00Z">
+            <w:rPr>
+              <w:ins w:id="107" w:author="Peter Bugeia" w:date="2015-03-25T11:45:00Z"/>
+              <w:color w:val="4F81BD" w:themeColor="accent1"/>
+              <w:sz w:val="24"/>
+              <w:szCs w:val="24"/>
+            </w:rPr>
+          </w:rPrChange>
+        </w:rPr>
+        <w:pPrChange w:id="108" w:author="Peter Bugeia" w:date="2015-03-25T11:45:00Z">
+          <w:pPr>
+            <w:pStyle w:val="ColorfulList-Accent11"/>
+            <w:numPr>
+              <w:numId w:val="12"/>
+            </w:numPr>
+            <w:ind w:left="1080" w:hanging="360"/>
+          </w:pPr>
+        </w:pPrChange>
+      </w:pPr>
+      <w:ins w:id="109" w:author="Peter Bugeia" w:date="2015-03-25T11:39:00Z">
+        <w:r>
+          <w:rPr>
+            <w:sz w:val="24"/>
+            <w:szCs w:val="24"/>
+          </w:rPr>
+          <w:sym w:font="Webdings" w:char="F069"/>
+        </w:r>
+        <w:r>
+          <w:rPr>
+            <w:sz w:val="24"/>
+            <w:szCs w:val="24"/>
+          </w:rPr>
+          <w:t xml:space="preserve"> </w:t>
+        </w:r>
+      </w:ins>
+      <w:ins w:id="110" w:author="Peter Bugeia" w:date="2015-03-25T11:38:00Z">
+        <w:r>
+          <w:rPr>
+            <w:color w:val="4F81BD" w:themeColor="accent1"/>
+            <w:sz w:val="24"/>
+            <w:szCs w:val="24"/>
+          </w:rPr>
+          <w:t>I</w:t>
+        </w:r>
+      </w:ins>
+      <w:ins w:id="111" w:author="Peter Bugeia" w:date="2015-03-25T11:40:00Z">
+        <w:r>
+          <w:rPr>
+            <w:color w:val="4F81BD" w:themeColor="accent1"/>
+            <w:sz w:val="24"/>
+            <w:szCs w:val="24"/>
+          </w:rPr>
+          <w:t>f</w:t>
+        </w:r>
+      </w:ins>
+      <w:ins w:id="112" w:author="Peter Bugeia" w:date="2015-03-25T11:38:00Z">
+        <w:r>
+          <w:rPr>
+            <w:color w:val="4F81BD" w:themeColor="accent1"/>
+            <w:sz w:val="24"/>
+            <w:szCs w:val="24"/>
+          </w:rPr>
+          <w:t xml:space="preserve"> </w:t>
+        </w:r>
+      </w:ins>
+      <w:ins w:id="113" w:author="Peter Bugeia" w:date="2015-03-25T11:40:00Z">
+        <w:r>
+          <w:rPr>
+            <w:color w:val="4F81BD" w:themeColor="accent1"/>
+            <w:sz w:val="24"/>
+            <w:szCs w:val="24"/>
+          </w:rPr>
+          <w:t xml:space="preserve">the size of </w:t>
+        </w:r>
+        <w:proofErr w:type="gramStart"/>
+        <w:r>
+          <w:rPr>
+            <w:color w:val="4F81BD" w:themeColor="accent1"/>
+            <w:sz w:val="24"/>
+            <w:szCs w:val="24"/>
+          </w:rPr>
+          <w:t>the create</w:t>
+        </w:r>
+        <w:proofErr w:type="gramEnd"/>
+        <w:r>
+          <w:rPr>
+            <w:color w:val="4F81BD" w:themeColor="accent1"/>
+            <w:sz w:val="24"/>
+            <w:szCs w:val="24"/>
+          </w:rPr>
+          <w:t xml:space="preserve"> exceeds ‘</w:t>
+        </w:r>
+        <w:proofErr w:type="spellStart"/>
+        <w:r>
+          <w:rPr>
+            <w:color w:val="4F81BD" w:themeColor="accent1"/>
+            <w:sz w:val="24"/>
+            <w:szCs w:val="24"/>
+          </w:rPr>
+          <w:t>max_zip_mb</w:t>
+        </w:r>
+        <w:proofErr w:type="spellEnd"/>
+        <w:r>
+          <w:rPr>
+            <w:color w:val="4F81BD" w:themeColor="accent1"/>
+            <w:sz w:val="24"/>
+            <w:szCs w:val="24"/>
+          </w:rPr>
+          <w:t xml:space="preserve">” system configuration parameter and </w:t>
+        </w:r>
+      </w:ins>
+      <w:ins w:id="114" w:author="Peter Bugeia" w:date="2015-03-25T11:41:00Z">
+        <w:r>
+          <w:rPr>
+            <w:color w:val="4F81BD" w:themeColor="accent1"/>
+            <w:sz w:val="24"/>
+            <w:szCs w:val="24"/>
+          </w:rPr>
+          <w:t>“Publish as a bag</w:t>
+        </w:r>
+      </w:ins>
+      <w:ins w:id="115" w:author="Peter Bugeia" w:date="2015-03-25T11:44:00Z">
+        <w:r>
+          <w:rPr>
+            <w:color w:val="4F81BD" w:themeColor="accent1"/>
+            <w:sz w:val="24"/>
+            <w:szCs w:val="24"/>
+          </w:rPr>
+          <w:t>” is not selected, the Publish button will be greyed out.</w:t>
+        </w:r>
+      </w:ins>
+    </w:p>
+    <w:p>
+      <w:pPr>
+        <w:pStyle w:val="ColorfulList-Accent11"/>
+        <w:rPr>
+          <w:del w:id="116" w:author="Peter Bugeia" w:date="2015-03-25T11:45:00Z"/>
+          <w:sz w:val="24"/>
+          <w:szCs w:val="24"/>
+        </w:rPr>
+        <w:pPrChange w:id="117" w:author="Peter Bugeia" w:date="2015-03-25T11:45:00Z">
+          <w:pPr>
+            <w:pStyle w:val="ColorfulList-Accent11"/>
+            <w:numPr>
+              <w:numId w:val="12"/>
+            </w:numPr>
+            <w:ind w:left="1080" w:hanging="360"/>
+          </w:pPr>
+        </w:pPrChange>
+      </w:pPr>
+      <w:ins w:id="118" w:author="Peter Bugeia" w:date="2015-03-25T11:45:00Z">
+        <w:r>
+          <w:rPr>
+            <w:sz w:val="24"/>
+            <w:szCs w:val="24"/>
+          </w:rPr>
+          <w:t xml:space="preserve"> </w:t>
+        </w:r>
+      </w:ins>
+    </w:p>
+    <w:p>
+      <w:pPr>
+        <w:pStyle w:val="ColorfulList-Accent11"/>
+        <w:numPr>
+          <w:ilvl w:val="0"/>
+          <w:numId w:val="12"/>
+        </w:numPr>
+        <w:rPr>
+          <w:ins w:id="119" w:author="Peter Bugeia" w:date="2015-03-25T11:46:00Z"/>
+          <w:sz w:val="24"/>
+          <w:szCs w:val="24"/>
+          <w:rPrChange w:id="120" w:author="Peter Bugeia" w:date="2015-03-25T11:46:00Z">
+            <w:rPr>
+              <w:ins w:id="121" w:author="Peter Bugeia" w:date="2015-03-25T11:46:00Z"/>
+              <w:i/>
+              <w:sz w:val="24"/>
+              <w:szCs w:val="24"/>
+            </w:rPr>
+          </w:rPrChange>
+        </w:rPr>
+      </w:pPr>
+      <w:r>
+        <w:rPr>
+          <w:b/>
+          <w:i/>
+          <w:sz w:val="24"/>
+          <w:szCs w:val="24"/>
+        </w:rPr>
+        <w:t xml:space="preserve">Click </w:t>
+      </w:r>
+      <w:r>
+        <w:rPr>
+          <w:sz w:val="24"/>
+          <w:szCs w:val="24"/>
+        </w:rPr>
+        <w:t>the</w:t>
+      </w:r>
+      <w:r>
+        <w:rPr>
+          <w:b/>
+          <w:i/>
+          <w:sz w:val="24"/>
+          <w:szCs w:val="24"/>
+        </w:rPr>
+        <w:t xml:space="preserve"> </w:t>
+      </w:r>
+      <w:r>
+        <w:rPr>
+          <w:b/>
+          <w:i/>
+          <w:noProof/>
+          <w:sz w:val="24"/>
+          <w:szCs w:val="24"/>
+          <w:lang w:eastAsia="en-AU"/>
+        </w:rPr>
+        <w:t>Publish</w:t>
+      </w:r>
+      <w:r>
+        <w:rPr>
+          <w:b/>
+          <w:i/>
+          <w:sz w:val="24"/>
+          <w:szCs w:val="24"/>
+        </w:rPr>
+        <w:t xml:space="preserve"> </w:t>
+      </w:r>
+      <w:r>
+        <w:rPr>
+          <w:i/>
+          <w:sz w:val="24"/>
+          <w:szCs w:val="24"/>
+        </w:rPr>
+        <w:t>button</w:t>
+      </w:r>
+      <w:r>
+        <w:rPr>
+          <w:sz w:val="24"/>
+          <w:szCs w:val="24"/>
+        </w:rPr>
+        <w:t xml:space="preserve"> and </w:t>
+      </w:r>
+      <w:r>
+        <w:rPr>
+          <w:i/>
+          <w:sz w:val="24"/>
+          <w:szCs w:val="24"/>
+        </w:rPr>
+        <w:t xml:space="preserve">a </w:t>
+      </w:r>
+      <w:r>
+        <w:rPr>
+          <w:b/>
+          <w:i/>
+          <w:sz w:val="24"/>
+          <w:szCs w:val="24"/>
+        </w:rPr>
+        <w:t>P</w:t>
+      </w:r>
+      <w:r>
+        <w:rPr>
+          <w:b/>
+          <w:i/>
+          <w:sz w:val="24"/>
+          <w:szCs w:val="24"/>
+        </w:rPr>
+        <w:t xml:space="preserve">ublish Confirmation </w:t>
+      </w:r>
+      <w:r>
+        <w:rPr>
+          <w:i/>
+          <w:sz w:val="24"/>
+          <w:szCs w:val="24"/>
+        </w:rPr>
+        <w:t>pop-up will appear on your screen</w:t>
+      </w:r>
+    </w:p>
+    <w:p>
+      <w:pPr>
+        <w:pStyle w:val="ColorfulList-Accent11"/>
+        <w:rPr>
+          <w:del w:id="122" w:author="Peter Bugeia" w:date="2015-03-25T11:48:00Z"/>
+          <w:color w:val="4F81BD" w:themeColor="accent1"/>
+          <w:sz w:val="24"/>
+          <w:szCs w:val="24"/>
+        </w:rPr>
+        <w:pPrChange w:id="123" w:author="Peter Bugeia" w:date="2015-03-25T11:48:00Z">
+          <w:pPr>
+            <w:pStyle w:val="ColorfulList-Accent11"/>
+            <w:numPr>
+              <w:numId w:val="12"/>
+            </w:numPr>
+            <w:ind w:left="1080" w:hanging="360"/>
+          </w:pPr>
+        </w:pPrChange>
+      </w:pPr>
+      <w:ins w:id="124" w:author="Peter Bugeia" w:date="2015-03-25T11:46:00Z">
+        <w:r>
+          <w:rPr>
+            <w:sz w:val="24"/>
+            <w:szCs w:val="24"/>
+          </w:rPr>
+          <w:sym w:font="Webdings" w:char="F069"/>
+        </w:r>
+        <w:r>
+          <w:rPr>
+            <w:sz w:val="24"/>
+            <w:szCs w:val="24"/>
+          </w:rPr>
+          <w:t xml:space="preserve"> </w:t>
+        </w:r>
+        <w:r>
+          <w:rPr>
+            <w:color w:val="4F81BD" w:themeColor="accent1"/>
+            <w:sz w:val="24"/>
+            <w:szCs w:val="24"/>
+          </w:rPr>
+          <w:t>A</w:t>
+        </w:r>
+        <w:r>
+          <w:rPr>
+            <w:color w:val="4F81BD" w:themeColor="accent1"/>
+            <w:sz w:val="24"/>
+            <w:szCs w:val="24"/>
+          </w:rPr>
+          <w:t xml:space="preserve"> link will be displayed to the published crate. You can copy this link and use it to share the crate you have just published. </w:t>
+        </w:r>
+      </w:ins>
+    </w:p>
+    <w:p>
+      <w:pPr>
+        <w:pStyle w:val="ColorfulList-Accent11"/>
+        <w:rPr>
+          <w:ins w:id="125" w:author="Peter Bugeia" w:date="2015-03-25T11:48:00Z"/>
+          <w:sz w:val="24"/>
+          <w:szCs w:val="24"/>
+          <w:rPrChange w:id="126" w:author="Peter Bugeia" w:date="2015-03-25T11:48:00Z">
+            <w:rPr>
+              <w:ins w:id="127" w:author="Peter Bugeia" w:date="2015-03-25T11:48:00Z"/>
+              <w:color w:val="4F81BD" w:themeColor="accent1"/>
+              <w:sz w:val="24"/>
+              <w:szCs w:val="24"/>
+            </w:rPr>
+          </w:rPrChange>
+        </w:rPr>
+        <w:pPrChange w:id="128" w:author="Peter Bugeia" w:date="2015-03-25T11:49:00Z">
+          <w:pPr>
+            <w:pStyle w:val="ColorfulList-Accent11"/>
+            <w:numPr>
+              <w:numId w:val="12"/>
+            </w:numPr>
+            <w:ind w:left="1080" w:hanging="360"/>
+          </w:pPr>
+        </w:pPrChange>
+      </w:pPr>
+    </w:p>
+    <w:p>
+      <w:pPr>
+        <w:pStyle w:val="ColorfulList-Accent11"/>
+        <w:rPr>
+          <w:ins w:id="129" w:author="Peter Bugeia" w:date="2015-03-25T11:48:00Z"/>
+          <w:sz w:val="24"/>
+          <w:szCs w:val="24"/>
+        </w:rPr>
+        <w:pPrChange w:id="130" w:author="Peter Bugeia" w:date="2015-03-25T11:48:00Z">
+          <w:pPr>
+            <w:pStyle w:val="ColorfulList-Accent11"/>
+            <w:numPr>
+              <w:numId w:val="12"/>
+            </w:numPr>
+            <w:ind w:left="1080" w:hanging="360"/>
+          </w:pPr>
+        </w:pPrChange>
+      </w:pPr>
+      <w:ins w:id="131" w:author="Peter Bugeia" w:date="2015-03-25T11:49:00Z">
+        <w:r>
+          <w:rPr>
+            <w:sz w:val="24"/>
+            <w:szCs w:val="24"/>
+          </w:rPr>
+          <w:sym w:font="Webdings" w:char="F069"/>
+        </w:r>
+        <w:r>
+          <w:rPr>
+            <w:sz w:val="24"/>
+            <w:szCs w:val="24"/>
+          </w:rPr>
+          <w:t xml:space="preserve"> </w:t>
+        </w:r>
+        <w:r>
+          <w:rPr>
+            <w:color w:val="4F81BD" w:themeColor="accent1"/>
+            <w:sz w:val="24"/>
+            <w:szCs w:val="24"/>
+          </w:rPr>
+          <w:t xml:space="preserve">The new crate will be available under </w:t>
+        </w:r>
+      </w:ins>
+      <w:ins w:id="132" w:author="Peter Bugeia" w:date="2015-03-25T11:50:00Z">
+        <w:r>
+          <w:rPr>
+            <w:color w:val="4F81BD" w:themeColor="accent1"/>
+            <w:sz w:val="24"/>
+            <w:szCs w:val="24"/>
+          </w:rPr>
+          <w:t>yo</w:t>
+        </w:r>
+        <w:r>
+          <w:rPr>
+            <w:color w:val="4F81BD" w:themeColor="accent1"/>
+            <w:sz w:val="24"/>
+            <w:szCs w:val="24"/>
+          </w:rPr>
+          <w:t xml:space="preserve">ur </w:t>
+        </w:r>
+      </w:ins>
+      <w:ins w:id="133" w:author="Peter Bugeia" w:date="2015-03-25T11:49:00Z">
+        <w:r>
+          <w:rPr>
+            <w:color w:val="4F81BD" w:themeColor="accent1"/>
+            <w:sz w:val="24"/>
+            <w:szCs w:val="24"/>
+          </w:rPr>
+          <w:t>“publication</w:t>
+        </w:r>
+      </w:ins>
+      <w:ins w:id="134" w:author="Peter Bugeia" w:date="2015-03-25T11:50:00Z">
+        <w:r>
+          <w:rPr>
+            <w:color w:val="4F81BD" w:themeColor="accent1"/>
+            <w:sz w:val="24"/>
+            <w:szCs w:val="24"/>
+          </w:rPr>
+          <w:t>s” folder using the Files app.</w:t>
+        </w:r>
+      </w:ins>
+      <w:ins w:id="135" w:author="Peter Bugeia" w:date="2015-03-25T11:53:00Z">
+        <w:r>
+          <w:rPr>
+            <w:color w:val="4F81BD" w:themeColor="accent1"/>
+            <w:sz w:val="24"/>
+            <w:szCs w:val="24"/>
+          </w:rPr>
+          <w:t xml:space="preserve"> The cr</w:t>
+        </w:r>
+        <w:r>
+          <w:rPr>
+            <w:color w:val="4F81BD" w:themeColor="accent1"/>
+            <w:sz w:val="24"/>
+            <w:szCs w:val="24"/>
+          </w:rPr>
+          <w:t>ate will be publish</w:t>
+        </w:r>
+        <w:r>
+          <w:rPr>
+            <w:color w:val="4F81BD" w:themeColor="accent1"/>
+            <w:sz w:val="24"/>
+            <w:szCs w:val="24"/>
+          </w:rPr>
+          <w:t xml:space="preserve">ed to either an open access sub-folder or a mediated access sub-folder, </w:t>
+        </w:r>
+      </w:ins>
+      <w:ins w:id="136" w:author="Peter Bugeia" w:date="2015-03-25T11:54:00Z">
+        <w:r>
+          <w:rPr>
+            <w:color w:val="4F81BD" w:themeColor="accent1"/>
+            <w:sz w:val="24"/>
+            <w:szCs w:val="24"/>
+          </w:rPr>
+          <w:t>depending</w:t>
+        </w:r>
+      </w:ins>
+      <w:ins w:id="137" w:author="Peter Bugeia" w:date="2015-03-25T11:53:00Z">
+        <w:r>
+          <w:rPr>
+            <w:color w:val="4F81BD" w:themeColor="accent1"/>
+            <w:sz w:val="24"/>
+            <w:szCs w:val="24"/>
+          </w:rPr>
+          <w:t xml:space="preserve"> </w:t>
+        </w:r>
+      </w:ins>
+      <w:ins w:id="138" w:author="Peter Bugeia" w:date="2015-03-25T11:54:00Z">
+        <w:r>
+          <w:rPr>
+            <w:color w:val="4F81BD" w:themeColor="accent1"/>
+            <w:sz w:val="24"/>
+            <w:szCs w:val="24"/>
+          </w:rPr>
+          <w:t>on your “Publish to” choice.</w:t>
+        </w:r>
+      </w:ins>
+      <w:bookmarkStart w:id="139" w:name="_GoBack"/>
+      <w:bookmarkEnd w:id="139"/>
+    </w:p>
+    <w:p>
+      <w:pPr>
+        <w:pStyle w:val="ColorfulList-Accent11"/>
+        <w:numPr>
+          <w:ilvl w:val="0"/>
+          <w:numId w:val="12"/>
+        </w:numPr>
+        <w:rPr>
           <w:sz w:val="24"/>
           <w:szCs w:val="24"/>
         </w:rPr>
@@ -10542,7 +12055,7 @@
           <w:color w:val="4F81BD" w:themeColor="accent1"/>
         </w:rPr>
       </w:pPr>
-      <w:bookmarkStart w:id="21" w:name="_Toc399411878"/>
+      <w:bookmarkStart w:id="140" w:name="_Toc399411878"/>
       <w:r>
         <w:rPr>
           <w:color w:val="4F81BD" w:themeColor="accent1"/>
@@ -10555,7 +12068,7 @@
         </w:rPr>
         <w:t>Log – Email from Cr8it</w:t>
       </w:r>
-      <w:bookmarkEnd w:id="21"/>
+      <w:bookmarkEnd w:id="140"/>
     </w:p>
     <w:p>
       <w:pPr>
@@ -10602,7 +12115,7 @@
         </w:rPr>
         <w:t xml:space="preserve"> </w:t>
       </w:r>
-      <w:bookmarkStart w:id="22" w:name="_Toc399411879"/>
+      <w:bookmarkStart w:id="141" w:name="_Toc399411879"/>
       <w:r>
         <w:rPr>
           <w:color w:val="4F81BD" w:themeColor="accent1"/>
@@ -10615,7 +12128,7 @@
         </w:rPr>
         <w:t xml:space="preserve"> Cr8it</w:t>
       </w:r>
-      <w:bookmarkEnd w:id="22"/>
+      <w:bookmarkEnd w:id="141"/>
     </w:p>
     <w:p>
       <w:pPr>
@@ -10869,7 +12382,7 @@
         <w:sz w:val="24"/>
         <w:szCs w:val="24"/>
       </w:rPr>
-      <w:t>2</w:t>
+      <w:t>10</w:t>
     </w:r>
     <w:r>
       <w:rPr>
@@ -10897,7 +12410,7 @@
         <w:lang w:val="en-US"/>
       </w:rPr>
       <w:drawing>
-        <wp:inline distT="0" distB="0" distL="0" distR="0">
+        <wp:inline distT="0" distB="0" distL="0" distR="0" wp14:anchorId="1500EB99" wp14:editId="5F5B054D">
           <wp:extent cx="590550" cy="208915"/>
           <wp:effectExtent l="0" t="0" r="0" b="0"/>
           <wp:docPr id="29" name="Picture 18" descr="Description: image"/>
@@ -13714,6 +15227,119 @@
     </w:lvl>
   </w:abstractNum>
   <w:abstractNum w:abstractNumId="24">
+    <w:nsid w:val="64822227"/>
+    <w:multiLevelType w:val="hybridMultilevel"/>
+    <w:tmpl w:val="D5CA33FE"/>
+    <w:lvl w:ilvl="0" w:tplc="04090001">
+      <w:start w:val="1"/>
+      <w:numFmt w:val="bullet"/>
+      <w:lvlText w:val=""/>
+      <w:lvlJc w:val="left"/>
+      <w:pPr>
+        <w:ind w:left="1440" w:hanging="360"/>
+      </w:pPr>
+      <w:rPr>
+        <w:rFonts w:ascii="Symbol" w:hAnsi="Symbol" w:hint="default"/>
+      </w:rPr>
+    </w:lvl>
+    <w:lvl w:ilvl="1" w:tplc="04090003" w:tentative="1">
+      <w:start w:val="1"/>
+      <w:numFmt w:val="bullet"/>
+      <w:lvlText w:val="o"/>
+      <w:lvlJc w:val="left"/>
+      <w:pPr>
+        <w:ind w:left="2160" w:hanging="360"/>
+      </w:pPr>
+      <w:rPr>
+        <w:rFonts w:ascii="Courier New" w:hAnsi="Courier New" w:hint="default"/>
+      </w:rPr>
+    </w:lvl>
+    <w:lvl w:ilvl="2" w:tplc="04090005" w:tentative="1">
+      <w:start w:val="1"/>
+      <w:numFmt w:val="bullet"/>
+      <w:lvlText w:val=""/>
+      <w:lvlJc w:val="left"/>
+      <w:pPr>
+        <w:ind w:left="2880" w:hanging="360"/>
+      </w:pPr>
+      <w:rPr>
+        <w:rFonts w:ascii="Wingdings" w:hAnsi="Wingdings" w:hint="default"/>
+      </w:rPr>
+    </w:lvl>
+    <w:lvl w:ilvl="3" w:tplc="04090001" w:tentative="1">
+      <w:start w:val="1"/>
+      <w:numFmt w:val="bullet"/>
+      <w:lvlText w:val=""/>
+      <w:lvlJc w:val="left"/>
+      <w:pPr>
+        <w:ind w:left="3600" w:hanging="360"/>
+      </w:pPr>
+      <w:rPr>
+        <w:rFonts w:ascii="Symbol" w:hAnsi="Symbol" w:hint="default"/>
+      </w:rPr>
+    </w:lvl>
+    <w:lvl w:ilvl="4" w:tplc="04090003" w:tentative="1">
+      <w:start w:val="1"/>
+      <w:numFmt w:val="bullet"/>
+      <w:lvlText w:val="o"/>
+      <w:lvlJc w:val="left"/>
+      <w:pPr>
+        <w:ind w:left="4320" w:hanging="360"/>
+      </w:pPr>
+      <w:rPr>
+        <w:rFonts w:ascii="Courier New" w:hAnsi="Courier New" w:hint="default"/>
+      </w:rPr>
+    </w:lvl>
+    <w:lvl w:ilvl="5" w:tplc="04090005" w:tentative="1">
+      <w:start w:val="1"/>
+      <w:numFmt w:val="bullet"/>
+      <w:lvlText w:val=""/>
+      <w:lvlJc w:val="left"/>
+      <w:pPr>
+        <w:ind w:left="5040" w:hanging="360"/>
+      </w:pPr>
+      <w:rPr>
+        <w:rFonts w:ascii="Wingdings" w:hAnsi="Wingdings" w:hint="default"/>
+      </w:rPr>
+    </w:lvl>
+    <w:lvl w:ilvl="6" w:tplc="04090001" w:tentative="1">
+      <w:start w:val="1"/>
+      <w:numFmt w:val="bullet"/>
+      <w:lvlText w:val=""/>
+      <w:lvlJc w:val="left"/>
+      <w:pPr>
+        <w:ind w:left="5760" w:hanging="360"/>
+      </w:pPr>
+      <w:rPr>
+        <w:rFonts w:ascii="Symbol" w:hAnsi="Symbol" w:hint="default"/>
+      </w:rPr>
+    </w:lvl>
+    <w:lvl w:ilvl="7" w:tplc="04090003" w:tentative="1">
+      <w:start w:val="1"/>
+      <w:numFmt w:val="bullet"/>
+      <w:lvlText w:val="o"/>
+      <w:lvlJc w:val="left"/>
+      <w:pPr>
+        <w:ind w:left="6480" w:hanging="360"/>
+      </w:pPr>
+      <w:rPr>
+        <w:rFonts w:ascii="Courier New" w:hAnsi="Courier New" w:hint="default"/>
+      </w:rPr>
+    </w:lvl>
+    <w:lvl w:ilvl="8" w:tplc="04090005" w:tentative="1">
+      <w:start w:val="1"/>
+      <w:numFmt w:val="bullet"/>
+      <w:lvlText w:val=""/>
+      <w:lvlJc w:val="left"/>
+      <w:pPr>
+        <w:ind w:left="7200" w:hanging="360"/>
+      </w:pPr>
+      <w:rPr>
+        <w:rFonts w:ascii="Wingdings" w:hAnsi="Wingdings" w:hint="default"/>
+      </w:rPr>
+    </w:lvl>
+  </w:abstractNum>
+  <w:abstractNum w:abstractNumId="25">
     <w:nsid w:val="64F31CEA"/>
     <w:multiLevelType w:val="multilevel"/>
     <w:tmpl w:val="F266C5B4"/>
@@ -13835,7 +15461,7 @@
       </w:rPr>
     </w:lvl>
   </w:abstractNum>
-  <w:abstractNum w:abstractNumId="25">
+  <w:abstractNum w:abstractNumId="26">
     <w:nsid w:val="65F546C9"/>
     <w:multiLevelType w:val="hybridMultilevel"/>
     <w:tmpl w:val="82E4F0D0"/>
@@ -13948,7 +15574,7 @@
       </w:rPr>
     </w:lvl>
   </w:abstractNum>
-  <w:abstractNum w:abstractNumId="26">
+  <w:abstractNum w:abstractNumId="27">
     <w:nsid w:val="66D41AC9"/>
     <w:multiLevelType w:val="hybridMultilevel"/>
     <w:tmpl w:val="F056B600"/>
@@ -14038,7 +15664,7 @@
       </w:pPr>
     </w:lvl>
   </w:abstractNum>
-  <w:abstractNum w:abstractNumId="27">
+  <w:abstractNum w:abstractNumId="28">
     <w:nsid w:val="76C533DE"/>
     <w:multiLevelType w:val="hybridMultilevel"/>
     <w:tmpl w:val="C37032EA"/>
@@ -14151,7 +15777,7 @@
       </w:rPr>
     </w:lvl>
   </w:abstractNum>
-  <w:abstractNum w:abstractNumId="28">
+  <w:abstractNum w:abstractNumId="29">
     <w:nsid w:val="7FE667AA"/>
     <w:multiLevelType w:val="hybridMultilevel"/>
     <w:tmpl w:val="3F2CD1EE"/>
@@ -14265,10 +15891,10 @@
     </w:lvl>
   </w:abstractNum>
   <w:num w:numId="1">
-    <w:abstractNumId w:val="24"/>
+    <w:abstractNumId w:val="25"/>
   </w:num>
   <w:num w:numId="2">
-    <w:abstractNumId w:val="25"/>
+    <w:abstractNumId w:val="26"/>
   </w:num>
   <w:num w:numId="3">
     <w:abstractNumId w:val="10"/>
@@ -14313,7 +15939,7 @@
     <w:abstractNumId w:val="18"/>
   </w:num>
   <w:num w:numId="17">
-    <w:abstractNumId w:val="28"/>
+    <w:abstractNumId w:val="29"/>
   </w:num>
   <w:num w:numId="18">
     <w:abstractNumId w:val="17"/>
@@ -14328,13 +15954,13 @@
     <w:abstractNumId w:val="16"/>
   </w:num>
   <w:num w:numId="22">
-    <w:abstractNumId w:val="27"/>
+    <w:abstractNumId w:val="28"/>
   </w:num>
   <w:num w:numId="23">
     <w:abstractNumId w:val="19"/>
   </w:num>
   <w:num w:numId="24">
-    <w:abstractNumId w:val="26"/>
+    <w:abstractNumId w:val="27"/>
   </w:num>
   <w:num w:numId="25">
     <w:abstractNumId w:val="23"/>
@@ -14350,6 +15976,9 @@
   </w:num>
   <w:num w:numId="29">
     <w:abstractNumId w:val="15"/>
+  </w:num>
+  <w:num w:numId="30">
+    <w:abstractNumId w:val="24"/>
   </w:num>
   <w:numIdMacAtCleanup w:val="15"/>
 </w:numbering>
@@ -15971,7 +17600,7 @@
 </file>
 
 <file path=customXml/itemProps1.xml><?xml version="1.0" encoding="utf-8"?>
-<ds:datastoreItem xmlns:ds="http://schemas.openxmlformats.org/officeDocument/2006/customXml" ds:itemID="{167A5C9E-18EB-BD4A-AB09-F12EB8140D6E}">
+<ds:datastoreItem xmlns:ds="http://schemas.openxmlformats.org/officeDocument/2006/customXml" ds:itemID="{5463BBF8-9C55-B240-9DDE-3F11E0C1F7F2}">
   <ds:schemaRefs>
     <ds:schemaRef ds:uri="http://schemas.openxmlformats.org/officeDocument/2006/bibliography"/>
   </ds:schemaRefs>

</xml_diff>